<commit_message>
Added files via upload
</commit_message>
<xml_diff>
--- a/03013307_韦佳菊_作业1.docx
+++ b/03013307_韦佳菊_作业1.docx
@@ -10,7 +10,7 @@
         <w:jc w:val="center"/>
         <w:outlineLvl w:val="0"/>
         <w:rPr>
-          <w:rFonts w:ascii="宋体" w:eastAsia="宋体" w:hAnsi="宋体" w:cs="Arial" w:hint="eastAsia"/>
+          <w:rFonts w:ascii="宋体" w:eastAsia="宋体" w:hAnsi="宋体" w:cs="Arial"/>
           <w:b/>
           <w:color w:val="362E2B"/>
           <w:kern w:val="0"/>
@@ -3807,6 +3807,7 @@
     <w:p>
       <w:pPr>
         <w:spacing w:before="50" w:after="50"/>
+        <w:ind w:leftChars="-135" w:left="-283"/>
         <w:jc w:val="left"/>
         <w:outlineLvl w:val="1"/>
         <w:rPr>
@@ -3849,7 +3850,7 @@
     <w:p>
       <w:pPr>
         <w:spacing w:before="50" w:after="50"/>
-        <w:ind w:left="482"/>
+        <w:ind w:firstLineChars="200" w:firstLine="482"/>
         <w:jc w:val="left"/>
         <w:outlineLvl w:val="2"/>
         <w:rPr>
@@ -3867,7 +3868,7 @@
           <w:sz w:val="24"/>
           <w:szCs w:val="24"/>
         </w:rPr>
-        <w:t>４</w:t>
+        <w:t>4.1</w:t>
       </w:r>
       <w:r>
         <w:rPr>
@@ -3877,17 +3878,7 @@
           <w:sz w:val="24"/>
           <w:szCs w:val="24"/>
         </w:rPr>
-        <w:t>.</w:t>
-      </w:r>
-      <w:r>
-        <w:rPr>
-          <w:rFonts w:hint="eastAsia"/>
-          <w:b/>
-          <w:noProof/>
-          <w:sz w:val="24"/>
-          <w:szCs w:val="24"/>
-        </w:rPr>
-        <w:t>１安装</w:t>
+        <w:t>安装</w:t>
       </w:r>
       <w:r>
         <w:rPr>
@@ -4140,19 +4131,6 @@
     </w:p>
     <w:p>
       <w:pPr>
-        <w:spacing w:before="50" w:after="50"/>
-        <w:ind w:left="482"/>
-        <w:jc w:val="left"/>
-        <w:rPr>
-          <w:rFonts w:ascii="宋体" w:eastAsia="宋体" w:hAnsi="宋体"/>
-          <w:kern w:val="18"/>
-          <w:sz w:val="24"/>
-          <w:szCs w:val="24"/>
-        </w:rPr>
-      </w:pPr>
-    </w:p>
-    <w:p>
-      <w:pPr>
         <w:widowControl/>
         <w:shd w:val="clear" w:color="auto" w:fill="FFFFFF"/>
         <w:spacing w:beforeLines="50" w:before="156" w:afterLines="50" w:after="156"/>
@@ -4175,45 +4153,8 @@
           <w:sz w:val="24"/>
           <w:szCs w:val="24"/>
         </w:rPr>
-        <w:t xml:space="preserve">　</w:t>
-      </w:r>
-      <w:r>
-        <w:rPr>
-          <w:rFonts w:hint="eastAsia"/>
-          <w:b/>
-          <w:sz w:val="24"/>
-          <w:szCs w:val="24"/>
-        </w:rPr>
-        <w:t>４</w:t>
-      </w:r>
-      <w:r>
-        <w:rPr>
-          <w:rFonts w:hint="eastAsia"/>
-          <w:b/>
-          <w:sz w:val="24"/>
-          <w:szCs w:val="24"/>
-        </w:rPr>
-        <w:t>.</w:t>
-      </w:r>
-      <w:r>
-        <w:rPr>
-          <w:rFonts w:hint="eastAsia"/>
-          <w:b/>
-          <w:sz w:val="24"/>
-          <w:szCs w:val="24"/>
-        </w:rPr>
-        <w:t>２</w:t>
-      </w:r>
-      <w:r>
-        <w:rPr>
-          <w:rFonts w:hint="eastAsia"/>
-          <w:b/>
-          <w:sz w:val="24"/>
-          <w:szCs w:val="24"/>
-        </w:rPr>
-        <w:t xml:space="preserve">　</w:t>
-      </w:r>
-      <w:proofErr w:type="spellStart"/>
+        <w:t>4.2</w:t>
+      </w:r>
       <w:r>
         <w:rPr>
           <w:rFonts w:asciiTheme="majorEastAsia" w:eastAsiaTheme="majorEastAsia" w:hAnsiTheme="majorEastAsia" w:cs="Segoe UI" w:hint="eastAsia"/>
@@ -4223,19 +4164,7 @@
           <w:sz w:val="24"/>
           <w:szCs w:val="24"/>
         </w:rPr>
-        <w:t>PyDev</w:t>
-      </w:r>
-      <w:proofErr w:type="spellEnd"/>
-      <w:r>
-        <w:rPr>
-          <w:rFonts w:asciiTheme="majorEastAsia" w:eastAsiaTheme="majorEastAsia" w:hAnsiTheme="majorEastAsia" w:cs="Segoe UI" w:hint="eastAsia"/>
-          <w:b/>
-          <w:color w:val="3A3E43"/>
-          <w:kern w:val="36"/>
-          <w:sz w:val="24"/>
-          <w:szCs w:val="24"/>
-        </w:rPr>
-        <w:t>插件</w:t>
+        <w:t>PyDev插件</w:t>
       </w:r>
       <w:r>
         <w:rPr>
@@ -4447,22 +4376,198 @@
         <w:ind w:left="482"/>
         <w:jc w:val="left"/>
         <w:rPr>
+          <w:rFonts w:asciiTheme="minorEastAsia" w:hAnsiTheme="minorEastAsia" w:cs="Segoe UI" w:hint="eastAsia"/>
+          <w:kern w:val="36"/>
+          <w:sz w:val="24"/>
+          <w:szCs w:val="24"/>
+        </w:rPr>
+      </w:pPr>
+      <w:r>
+        <w:rPr>
+          <w:sz w:val="24"/>
+          <w:szCs w:val="24"/>
+        </w:rPr>
+        <w:t>初步怀疑未解压</w:t>
+      </w:r>
+      <w:proofErr w:type="spellStart"/>
+      <w:r>
+        <w:rPr>
+          <w:sz w:val="24"/>
+          <w:szCs w:val="24"/>
+        </w:rPr>
+        <w:t>PyDev</w:t>
+      </w:r>
+      <w:proofErr w:type="spellEnd"/>
+      <w:r>
+        <w:rPr>
+          <w:sz w:val="24"/>
+          <w:szCs w:val="24"/>
+        </w:rPr>
+        <w:t>插件</w:t>
+      </w:r>
+      <w:proofErr w:type="gramStart"/>
+      <w:r>
+        <w:rPr>
+          <w:sz w:val="24"/>
+          <w:szCs w:val="24"/>
+        </w:rPr>
+        <w:t>包造成</w:t>
+      </w:r>
+      <w:proofErr w:type="gramEnd"/>
+      <w:r>
+        <w:rPr>
+          <w:sz w:val="24"/>
+          <w:szCs w:val="24"/>
+        </w:rPr>
+        <w:t>错误</w:t>
+      </w:r>
+      <w:r>
+        <w:rPr>
+          <w:rFonts w:hint="eastAsia"/>
+          <w:sz w:val="24"/>
+          <w:szCs w:val="24"/>
+        </w:rPr>
+        <w:t>，</w:t>
+      </w:r>
+      <w:r>
+        <w:rPr>
+          <w:sz w:val="24"/>
+          <w:szCs w:val="24"/>
+        </w:rPr>
+        <w:t>于是退出后进行解压</w:t>
+      </w:r>
+      <w:r>
+        <w:rPr>
+          <w:rFonts w:hint="eastAsia"/>
+          <w:sz w:val="24"/>
+          <w:szCs w:val="24"/>
+        </w:rPr>
+        <w:t>，</w:t>
+      </w:r>
+      <w:r>
+        <w:rPr>
+          <w:sz w:val="24"/>
+          <w:szCs w:val="24"/>
+        </w:rPr>
+        <w:t>问题还是没有解决</w:t>
+      </w:r>
+      <w:r>
+        <w:rPr>
+          <w:rFonts w:hint="eastAsia"/>
+          <w:sz w:val="24"/>
+          <w:szCs w:val="24"/>
+        </w:rPr>
+        <w:t>。</w:t>
+      </w:r>
+      <w:r>
+        <w:rPr>
+          <w:sz w:val="24"/>
+          <w:szCs w:val="24"/>
+        </w:rPr>
+        <w:t>最后</w:t>
+      </w:r>
+      <w:r>
+        <w:rPr>
+          <w:rFonts w:hint="eastAsia"/>
+          <w:sz w:val="24"/>
+          <w:szCs w:val="24"/>
+        </w:rPr>
+        <w:t>，</w:t>
+      </w:r>
+      <w:r>
+        <w:rPr>
+          <w:sz w:val="24"/>
+          <w:szCs w:val="24"/>
+        </w:rPr>
+        <w:t>百度发现离线下载插件包之后</w:t>
+      </w:r>
+      <w:r>
+        <w:rPr>
+          <w:rFonts w:hint="eastAsia"/>
+          <w:sz w:val="24"/>
+          <w:szCs w:val="24"/>
+        </w:rPr>
+        <w:t>，</w:t>
+      </w:r>
+      <w:r>
+        <w:rPr>
+          <w:sz w:val="24"/>
+          <w:szCs w:val="24"/>
+        </w:rPr>
+        <w:t>必须将压缩包解压到</w:t>
+      </w:r>
+      <w:r>
+        <w:rPr>
           <w:rFonts w:asciiTheme="minorEastAsia" w:hAnsiTheme="minorEastAsia" w:cs="Segoe UI"/>
           <w:kern w:val="36"/>
           <w:sz w:val="24"/>
           <w:szCs w:val="24"/>
         </w:rPr>
-      </w:pPr>
-      <w:r>
-        <w:rPr>
-          <w:sz w:val="24"/>
-          <w:szCs w:val="24"/>
-        </w:rPr>
-        <w:t>初步怀疑未解压</w:t>
+        <w:t>eclipse安装目录下才能被识别</w:t>
+      </w:r>
+      <w:r>
+        <w:rPr>
+          <w:rFonts w:asciiTheme="minorEastAsia" w:hAnsiTheme="minorEastAsia" w:cs="Segoe UI" w:hint="eastAsia"/>
+          <w:kern w:val="36"/>
+          <w:sz w:val="24"/>
+          <w:szCs w:val="24"/>
+        </w:rPr>
+        <w:t>，</w:t>
+      </w:r>
+      <w:r>
+        <w:rPr>
+          <w:rFonts w:asciiTheme="minorEastAsia" w:hAnsiTheme="minorEastAsia" w:cs="Segoe UI"/>
+          <w:kern w:val="36"/>
+          <w:sz w:val="24"/>
+          <w:szCs w:val="24"/>
+        </w:rPr>
+        <w:t>问题解决</w:t>
+      </w:r>
+      <w:r>
+        <w:rPr>
+          <w:rFonts w:asciiTheme="minorEastAsia" w:hAnsiTheme="minorEastAsia" w:cs="Segoe UI" w:hint="eastAsia"/>
+          <w:kern w:val="36"/>
+          <w:sz w:val="24"/>
+          <w:szCs w:val="24"/>
+        </w:rPr>
+        <w:t>。</w:t>
+      </w:r>
+    </w:p>
+    <w:p>
+      <w:pPr>
+        <w:spacing w:beforeLines="50" w:before="156" w:afterLines="50" w:after="156"/>
+        <w:jc w:val="left"/>
+        <w:outlineLvl w:val="1"/>
+        <w:rPr>
+          <w:rFonts w:ascii="宋体" w:eastAsia="宋体" w:hAnsi="宋体"/>
+          <w:b/>
+          <w:sz w:val="24"/>
+          <w:szCs w:val="24"/>
+        </w:rPr>
+      </w:pPr>
+      <w:r>
+        <w:rPr>
+          <w:rFonts w:ascii="宋体" w:eastAsia="宋体" w:hAnsi="宋体"/>
+          <w:b/>
+          <w:sz w:val="24"/>
+          <w:szCs w:val="24"/>
+        </w:rPr>
+        <w:t>五</w:t>
+      </w:r>
+      <w:r>
+        <w:rPr>
+          <w:rFonts w:ascii="宋体" w:eastAsia="宋体" w:hAnsi="宋体" w:hint="eastAsia"/>
+          <w:b/>
+          <w:sz w:val="24"/>
+          <w:szCs w:val="24"/>
+        </w:rPr>
+        <w:t xml:space="preserve">、配置 </w:t>
       </w:r>
       <w:proofErr w:type="spellStart"/>
       <w:r>
         <w:rPr>
+          <w:rFonts w:ascii="宋体" w:eastAsia="宋体" w:hAnsi="宋体" w:hint="eastAsia"/>
+          <w:b/>
           <w:sz w:val="24"/>
           <w:szCs w:val="24"/>
         </w:rPr>
@@ -4471,30 +4576,2232 @@
       <w:proofErr w:type="spellEnd"/>
       <w:r>
         <w:rPr>
-          <w:sz w:val="24"/>
-          <w:szCs w:val="24"/>
-        </w:rPr>
-        <w:t>插件</w:t>
+          <w:rFonts w:ascii="宋体" w:eastAsia="宋体" w:hAnsi="宋体" w:hint="eastAsia"/>
+          <w:b/>
+          <w:sz w:val="24"/>
+          <w:szCs w:val="24"/>
+        </w:rPr>
+        <w:t>提高效率</w:t>
+      </w:r>
+    </w:p>
+    <w:p>
+      <w:pPr>
+        <w:widowControl/>
+        <w:shd w:val="clear" w:color="auto" w:fill="FFFFFF"/>
+        <w:spacing w:beforeLines="50" w:before="156" w:afterLines="50" w:after="156"/>
+        <w:ind w:firstLineChars="100" w:firstLine="241"/>
+        <w:jc w:val="left"/>
+        <w:textAlignment w:val="center"/>
+        <w:outlineLvl w:val="2"/>
+        <w:rPr>
+          <w:rFonts w:asciiTheme="majorEastAsia" w:eastAsiaTheme="majorEastAsia" w:hAnsiTheme="majorEastAsia" w:cs="Segoe UI"/>
+          <w:b/>
+          <w:color w:val="3A3E43"/>
+          <w:kern w:val="36"/>
+          <w:sz w:val="24"/>
+          <w:szCs w:val="24"/>
+        </w:rPr>
+      </w:pPr>
+      <w:r>
+        <w:rPr>
+          <w:rFonts w:ascii="宋体" w:eastAsia="宋体" w:hAnsi="宋体" w:hint="eastAsia"/>
+          <w:b/>
+          <w:sz w:val="24"/>
+          <w:szCs w:val="24"/>
+        </w:rPr>
+        <w:t>5.1</w:t>
+      </w:r>
+      <w:r>
+        <w:rPr>
+          <w:rFonts w:asciiTheme="majorEastAsia" w:eastAsiaTheme="majorEastAsia" w:hAnsiTheme="majorEastAsia" w:cs="Segoe UI" w:hint="eastAsia"/>
+          <w:b/>
+          <w:color w:val="3A3E43"/>
+          <w:kern w:val="36"/>
+          <w:sz w:val="24"/>
+          <w:szCs w:val="24"/>
+        </w:rPr>
+        <w:t>显示源码行号</w:t>
+      </w:r>
+    </w:p>
+    <w:p>
+      <w:pPr>
+        <w:widowControl/>
+        <w:shd w:val="clear" w:color="auto" w:fill="FFFFFF"/>
+        <w:spacing w:beforeLines="50" w:before="156" w:afterLines="50" w:after="156"/>
+        <w:ind w:firstLineChars="200" w:firstLine="480"/>
+        <w:jc w:val="left"/>
+        <w:textAlignment w:val="center"/>
+        <w:rPr>
+          <w:rFonts w:asciiTheme="majorEastAsia" w:eastAsiaTheme="majorEastAsia" w:hAnsiTheme="majorEastAsia" w:cs="Segoe UI" w:hint="eastAsia"/>
+          <w:color w:val="3A3E43"/>
+          <w:kern w:val="36"/>
+          <w:sz w:val="24"/>
+          <w:szCs w:val="24"/>
+        </w:rPr>
+      </w:pPr>
+      <w:r>
+        <w:rPr>
+          <w:rFonts w:asciiTheme="majorEastAsia" w:eastAsiaTheme="majorEastAsia" w:hAnsiTheme="majorEastAsia" w:cs="Segoe UI" w:hint="eastAsia"/>
+          <w:color w:val="3A3E43"/>
+          <w:kern w:val="36"/>
+          <w:sz w:val="24"/>
+          <w:szCs w:val="24"/>
+        </w:rPr>
+        <w:t>右键源码的左边缘，选中“Show</w:t>
+      </w:r>
+      <w:r>
+        <w:rPr>
+          <w:rFonts w:asciiTheme="majorEastAsia" w:eastAsiaTheme="majorEastAsia" w:hAnsiTheme="majorEastAsia" w:cs="Segoe UI"/>
+          <w:color w:val="3A3E43"/>
+          <w:kern w:val="36"/>
+          <w:sz w:val="24"/>
+          <w:szCs w:val="24"/>
+        </w:rPr>
+        <w:t xml:space="preserve"> L</w:t>
+      </w:r>
+      <w:r>
+        <w:rPr>
+          <w:rFonts w:asciiTheme="majorEastAsia" w:eastAsiaTheme="majorEastAsia" w:hAnsiTheme="majorEastAsia" w:cs="Segoe UI" w:hint="eastAsia"/>
+          <w:color w:val="3A3E43"/>
+          <w:kern w:val="36"/>
+          <w:sz w:val="24"/>
+          <w:szCs w:val="24"/>
+        </w:rPr>
+        <w:t>ine Number</w:t>
+      </w:r>
+      <w:r>
+        <w:rPr>
+          <w:rFonts w:asciiTheme="majorEastAsia" w:eastAsiaTheme="majorEastAsia" w:hAnsiTheme="majorEastAsia" w:cs="Segoe UI" w:hint="eastAsia"/>
+          <w:color w:val="3A3E43"/>
+          <w:kern w:val="36"/>
+          <w:sz w:val="24"/>
+          <w:szCs w:val="24"/>
+        </w:rPr>
+        <w:t>（新版本已</w:t>
+      </w:r>
+      <w:r>
+        <w:rPr>
+          <w:rFonts w:asciiTheme="majorEastAsia" w:eastAsiaTheme="majorEastAsia" w:hAnsiTheme="majorEastAsia" w:cs="Segoe UI" w:hint="eastAsia"/>
+          <w:color w:val="3A3E43"/>
+          <w:kern w:val="36"/>
+          <w:sz w:val="24"/>
+          <w:szCs w:val="24"/>
+        </w:rPr>
+        <w:t>默认</w:t>
+      </w:r>
+      <w:r>
+        <w:rPr>
+          <w:rFonts w:asciiTheme="majorEastAsia" w:eastAsiaTheme="majorEastAsia" w:hAnsiTheme="majorEastAsia" w:cs="Segoe UI" w:hint="eastAsia"/>
+          <w:color w:val="3A3E43"/>
+          <w:kern w:val="36"/>
+          <w:sz w:val="24"/>
+          <w:szCs w:val="24"/>
+        </w:rPr>
+        <w:t>选中</w:t>
+      </w:r>
+      <w:r>
+        <w:rPr>
+          <w:rFonts w:asciiTheme="majorEastAsia" w:eastAsiaTheme="majorEastAsia" w:hAnsiTheme="majorEastAsia" w:cs="Segoe UI" w:hint="eastAsia"/>
+          <w:color w:val="3A3E43"/>
+          <w:kern w:val="36"/>
+          <w:sz w:val="24"/>
+          <w:szCs w:val="24"/>
+        </w:rPr>
+        <w:t>）。</w:t>
+      </w:r>
+    </w:p>
+    <w:p>
+      <w:pPr>
+        <w:spacing w:before="50" w:after="50"/>
+        <w:jc w:val="left"/>
+        <w:rPr>
+          <w:rFonts w:ascii="宋体" w:eastAsia="宋体" w:hAnsi="宋体" w:hint="eastAsia"/>
+          <w:b/>
+          <w:sz w:val="24"/>
+          <w:szCs w:val="24"/>
+        </w:rPr>
+      </w:pPr>
+      <w:r>
+        <w:rPr>
+          <w:rFonts w:ascii="宋体" w:eastAsia="宋体" w:hAnsi="宋体"/>
+          <w:b/>
+          <w:noProof/>
+          <w:sz w:val="24"/>
+          <w:szCs w:val="24"/>
+        </w:rPr>
+        <w:drawing>
+          <wp:inline distT="0" distB="0" distL="0" distR="0">
+            <wp:extent cx="5274310" cy="3595119"/>
+            <wp:effectExtent l="0" t="0" r="2540" b="5715"/>
+            <wp:docPr id="10" name="图片 10" descr="C:\Users\WeiJiaJu\Documents\Tencent Files\906801734\FileRecv\MobileFile\Image\D~D0MV]0R55M(4TYFG5X7MG.png"/>
+            <wp:cNvGraphicFramePr>
+              <a:graphicFrameLocks xmlns:a="http://schemas.openxmlformats.org/drawingml/2006/main" noChangeAspect="1"/>
+            </wp:cNvGraphicFramePr>
+            <a:graphic xmlns:a="http://schemas.openxmlformats.org/drawingml/2006/main">
+              <a:graphicData uri="http://schemas.openxmlformats.org/drawingml/2006/picture">
+                <pic:pic xmlns:pic="http://schemas.openxmlformats.org/drawingml/2006/picture">
+                  <pic:nvPicPr>
+                    <pic:cNvPr id="0" name="Picture 1" descr="C:\Users\WeiJiaJu\Documents\Tencent Files\906801734\FileRecv\MobileFile\Image\D~D0MV]0R55M(4TYFG5X7MG.png"/>
+                    <pic:cNvPicPr>
+                      <a:picLocks noChangeAspect="1" noChangeArrowheads="1"/>
+                    </pic:cNvPicPr>
+                  </pic:nvPicPr>
+                  <pic:blipFill>
+                    <a:blip r:embed="rId22">
+                      <a:extLst>
+                        <a:ext uri="{28A0092B-C50C-407E-A947-70E740481C1C}">
+                          <a14:useLocalDpi xmlns:a14="http://schemas.microsoft.com/office/drawing/2010/main" val="0"/>
+                        </a:ext>
+                      </a:extLst>
+                    </a:blip>
+                    <a:srcRect/>
+                    <a:stretch>
+                      <a:fillRect/>
+                    </a:stretch>
+                  </pic:blipFill>
+                  <pic:spPr bwMode="auto">
+                    <a:xfrm>
+                      <a:off x="0" y="0"/>
+                      <a:ext cx="5274310" cy="3595119"/>
+                    </a:xfrm>
+                    <a:prstGeom prst="rect">
+                      <a:avLst/>
+                    </a:prstGeom>
+                    <a:noFill/>
+                    <a:ln>
+                      <a:noFill/>
+                    </a:ln>
+                  </pic:spPr>
+                </pic:pic>
+              </a:graphicData>
+            </a:graphic>
+          </wp:inline>
+        </w:drawing>
+      </w:r>
+    </w:p>
+    <w:p>
+      <w:pPr>
+        <w:widowControl/>
+        <w:shd w:val="clear" w:color="auto" w:fill="FFFFFF"/>
+        <w:spacing w:beforeLines="50" w:before="156" w:afterLines="50" w:after="156"/>
+        <w:jc w:val="left"/>
+        <w:textAlignment w:val="center"/>
+        <w:outlineLvl w:val="2"/>
+        <w:rPr>
+          <w:rFonts w:asciiTheme="majorEastAsia" w:eastAsiaTheme="majorEastAsia" w:hAnsiTheme="majorEastAsia" w:cs="Segoe UI"/>
+          <w:b/>
+          <w:color w:val="3A3E43"/>
+          <w:kern w:val="36"/>
+          <w:sz w:val="24"/>
+          <w:szCs w:val="24"/>
+        </w:rPr>
+      </w:pPr>
+      <w:r>
+        <w:rPr>
+          <w:rFonts w:asciiTheme="majorEastAsia" w:eastAsiaTheme="majorEastAsia" w:hAnsiTheme="majorEastAsia" w:cs="Segoe UI"/>
+          <w:b/>
+          <w:color w:val="3A3E43"/>
+          <w:kern w:val="36"/>
+          <w:sz w:val="24"/>
+          <w:szCs w:val="24"/>
+        </w:rPr>
+        <w:lastRenderedPageBreak/>
+        <w:t>5.2</w:t>
+      </w:r>
+      <w:r>
+        <w:rPr>
+          <w:rFonts w:asciiTheme="majorEastAsia" w:eastAsiaTheme="majorEastAsia" w:hAnsiTheme="majorEastAsia" w:cs="Segoe UI" w:hint="eastAsia"/>
+          <w:b/>
+          <w:color w:val="3A3E43"/>
+          <w:kern w:val="36"/>
+          <w:sz w:val="24"/>
+          <w:szCs w:val="24"/>
+        </w:rPr>
+        <w:t xml:space="preserve"> 修改注释颜色提高可读行</w:t>
+      </w:r>
+    </w:p>
+    <w:p>
+      <w:pPr>
+        <w:widowControl/>
+        <w:shd w:val="clear" w:color="auto" w:fill="FFFFFF"/>
+        <w:spacing w:beforeLines="50" w:before="156" w:afterLines="50" w:after="156"/>
+        <w:ind w:firstLineChars="177" w:firstLine="425"/>
+        <w:jc w:val="left"/>
+        <w:textAlignment w:val="center"/>
+        <w:rPr>
+          <w:rFonts w:ascii="宋体" w:hAnsi="宋体" w:cs="CIDFont+F2"/>
+          <w:color w:val="111111"/>
+          <w:kern w:val="0"/>
+          <w:sz w:val="24"/>
+          <w:szCs w:val="24"/>
+        </w:rPr>
+      </w:pPr>
+      <w:r>
+        <w:rPr>
+          <w:rFonts w:ascii="宋体" w:hAnsi="宋体" w:cs="CIDFont+F2" w:hint="eastAsia"/>
+          <w:color w:val="111111"/>
+          <w:kern w:val="0"/>
+          <w:sz w:val="24"/>
+          <w:szCs w:val="24"/>
+        </w:rPr>
+        <w:t>从</w:t>
+      </w:r>
+      <w:r>
+        <w:rPr>
+          <w:rFonts w:ascii="宋体" w:hAnsi="宋体" w:cs="CIDFont+F2"/>
+          <w:color w:val="111111"/>
+          <w:kern w:val="0"/>
+          <w:sz w:val="24"/>
+          <w:szCs w:val="24"/>
+        </w:rPr>
+        <w:t xml:space="preserve">Window </w:t>
+      </w:r>
+      <w:r>
+        <w:rPr>
+          <w:rFonts w:ascii="宋体" w:hAnsi="宋体" w:cs="CIDFont+F2" w:hint="eastAsia"/>
+          <w:color w:val="111111"/>
+          <w:kern w:val="0"/>
+          <w:sz w:val="24"/>
+          <w:szCs w:val="24"/>
+        </w:rPr>
+        <w:t>→</w:t>
+      </w:r>
+      <w:r>
+        <w:rPr>
+          <w:rFonts w:ascii="宋体" w:hAnsi="宋体" w:cs="CIDFont+F2"/>
+          <w:color w:val="111111"/>
+          <w:kern w:val="0"/>
+          <w:sz w:val="24"/>
+          <w:szCs w:val="24"/>
+        </w:rPr>
+        <w:t xml:space="preserve"> Preferences</w:t>
+      </w:r>
+      <w:r>
+        <w:rPr>
+          <w:rFonts w:ascii="宋体" w:hAnsi="宋体" w:cs="CIDFont+F2" w:hint="eastAsia"/>
+          <w:color w:val="111111"/>
+          <w:kern w:val="0"/>
+          <w:sz w:val="24"/>
+          <w:szCs w:val="24"/>
+        </w:rPr>
+        <w:t>→</w:t>
+      </w:r>
+      <w:proofErr w:type="spellStart"/>
+      <w:r>
+        <w:rPr>
+          <w:rFonts w:ascii="宋体" w:hAnsi="宋体" w:cs="CIDFont+F2"/>
+          <w:color w:val="111111"/>
+          <w:kern w:val="0"/>
+          <w:sz w:val="24"/>
+          <w:szCs w:val="24"/>
+        </w:rPr>
+        <w:t>PyDev</w:t>
+      </w:r>
+      <w:proofErr w:type="spellEnd"/>
+      <w:r>
+        <w:rPr>
+          <w:rFonts w:ascii="宋体" w:hAnsi="宋体" w:cs="CIDFont+F2" w:hint="eastAsia"/>
+          <w:color w:val="111111"/>
+          <w:kern w:val="0"/>
+          <w:sz w:val="24"/>
+          <w:szCs w:val="24"/>
+        </w:rPr>
+        <w:t>→</w:t>
+      </w:r>
+      <w:r>
+        <w:rPr>
+          <w:rFonts w:ascii="宋体" w:hAnsi="宋体" w:cs="CIDFont+F2"/>
+          <w:color w:val="111111"/>
+          <w:kern w:val="0"/>
+          <w:sz w:val="24"/>
+          <w:szCs w:val="24"/>
+        </w:rPr>
+        <w:t>Edito</w:t>
+      </w:r>
+      <w:r>
+        <w:rPr>
+          <w:rFonts w:ascii="宋体" w:hAnsi="宋体" w:cs="CIDFont+F2" w:hint="eastAsia"/>
+          <w:color w:val="111111"/>
+          <w:kern w:val="0"/>
+          <w:sz w:val="24"/>
+          <w:szCs w:val="24"/>
+        </w:rPr>
+        <w:t>r</w:t>
+      </w:r>
+      <w:r>
+        <w:rPr>
+          <w:rFonts w:ascii="宋体" w:hAnsi="宋体" w:cs="CIDFont+F2"/>
+          <w:color w:val="111111"/>
+          <w:kern w:val="0"/>
+          <w:sz w:val="24"/>
+          <w:szCs w:val="24"/>
+        </w:rPr>
+        <w:t>,</w:t>
+      </w:r>
+      <w:r>
+        <w:rPr>
+          <w:rFonts w:ascii="宋体" w:hAnsi="宋体" w:cs="CIDFont+F2" w:hint="eastAsia"/>
+          <w:color w:val="111111"/>
+          <w:kern w:val="0"/>
+          <w:sz w:val="24"/>
+          <w:szCs w:val="24"/>
+        </w:rPr>
+        <w:t xml:space="preserve">进入配置界面： </w:t>
+      </w:r>
+    </w:p>
+    <w:p>
+      <w:pPr>
+        <w:spacing w:before="50" w:after="50"/>
+        <w:jc w:val="left"/>
+        <w:rPr>
+          <w:rFonts w:ascii="宋体" w:eastAsia="宋体" w:hAnsi="宋体"/>
+          <w:sz w:val="24"/>
+          <w:szCs w:val="24"/>
+        </w:rPr>
+      </w:pPr>
+      <w:r>
+        <w:rPr>
+          <w:rFonts w:ascii="宋体" w:eastAsia="宋体" w:hAnsi="宋体"/>
+          <w:noProof/>
+          <w:sz w:val="24"/>
+          <w:szCs w:val="24"/>
+        </w:rPr>
+        <w:drawing>
+          <wp:inline distT="0" distB="0" distL="0" distR="0">
+            <wp:extent cx="5274310" cy="4522612"/>
+            <wp:effectExtent l="0" t="0" r="2540" b="0"/>
+            <wp:docPr id="11" name="图片 11" descr="C:\Users\WeiJiaJu\Documents\Tencent Files\906801734\FileRecv\MobileFile\Image\BWUBLXORTBL0OZWIX5_%6G2.png"/>
+            <wp:cNvGraphicFramePr>
+              <a:graphicFrameLocks xmlns:a="http://schemas.openxmlformats.org/drawingml/2006/main" noChangeAspect="1"/>
+            </wp:cNvGraphicFramePr>
+            <a:graphic xmlns:a="http://schemas.openxmlformats.org/drawingml/2006/main">
+              <a:graphicData uri="http://schemas.openxmlformats.org/drawingml/2006/picture">
+                <pic:pic xmlns:pic="http://schemas.openxmlformats.org/drawingml/2006/picture">
+                  <pic:nvPicPr>
+                    <pic:cNvPr id="0" name="Picture 2" descr="C:\Users\WeiJiaJu\Documents\Tencent Files\906801734\FileRecv\MobileFile\Image\BWUBLXORTBL0OZWIX5_%6G2.png"/>
+                    <pic:cNvPicPr>
+                      <a:picLocks noChangeAspect="1" noChangeArrowheads="1"/>
+                    </pic:cNvPicPr>
+                  </pic:nvPicPr>
+                  <pic:blipFill>
+                    <a:blip r:embed="rId23">
+                      <a:extLst>
+                        <a:ext uri="{28A0092B-C50C-407E-A947-70E740481C1C}">
+                          <a14:useLocalDpi xmlns:a14="http://schemas.microsoft.com/office/drawing/2010/main" val="0"/>
+                        </a:ext>
+                      </a:extLst>
+                    </a:blip>
+                    <a:srcRect/>
+                    <a:stretch>
+                      <a:fillRect/>
+                    </a:stretch>
+                  </pic:blipFill>
+                  <pic:spPr bwMode="auto">
+                    <a:xfrm>
+                      <a:off x="0" y="0"/>
+                      <a:ext cx="5274310" cy="4522612"/>
+                    </a:xfrm>
+                    <a:prstGeom prst="rect">
+                      <a:avLst/>
+                    </a:prstGeom>
+                    <a:noFill/>
+                    <a:ln>
+                      <a:noFill/>
+                    </a:ln>
+                  </pic:spPr>
+                </pic:pic>
+              </a:graphicData>
+            </a:graphic>
+          </wp:inline>
+        </w:drawing>
+      </w:r>
+    </w:p>
+    <w:p>
+      <w:pPr>
+        <w:widowControl/>
+        <w:shd w:val="clear" w:color="auto" w:fill="FFFFFF"/>
+        <w:spacing w:beforeLines="50" w:before="156" w:afterLines="50" w:after="156"/>
+        <w:jc w:val="left"/>
+        <w:textAlignment w:val="center"/>
+        <w:outlineLvl w:val="2"/>
+        <w:rPr>
+          <w:rFonts w:asciiTheme="majorEastAsia" w:eastAsiaTheme="majorEastAsia" w:hAnsiTheme="majorEastAsia" w:cs="Segoe UI"/>
+          <w:b/>
+          <w:color w:val="3A3E43"/>
+          <w:kern w:val="36"/>
+          <w:sz w:val="24"/>
+          <w:szCs w:val="24"/>
+        </w:rPr>
+      </w:pPr>
+      <w:r>
+        <w:rPr>
+          <w:rFonts w:asciiTheme="majorEastAsia" w:eastAsiaTheme="majorEastAsia" w:hAnsiTheme="majorEastAsia" w:cs="Segoe UI" w:hint="eastAsia"/>
+          <w:b/>
+          <w:color w:val="3A3E43"/>
+          <w:kern w:val="36"/>
+          <w:sz w:val="24"/>
+          <w:szCs w:val="24"/>
+        </w:rPr>
+        <w:t>5.3</w:t>
+      </w:r>
+      <w:r>
+        <w:rPr>
+          <w:rFonts w:asciiTheme="majorEastAsia" w:eastAsiaTheme="majorEastAsia" w:hAnsiTheme="majorEastAsia" w:cs="Segoe UI" w:hint="eastAsia"/>
+          <w:b/>
+          <w:color w:val="3A3E43"/>
+          <w:kern w:val="36"/>
+          <w:sz w:val="24"/>
+          <w:szCs w:val="24"/>
+        </w:rPr>
+        <w:t>配置任务标签</w:t>
+      </w:r>
+    </w:p>
+    <w:p>
+      <w:pPr>
+        <w:widowControl/>
+        <w:shd w:val="clear" w:color="auto" w:fill="FFFFFF"/>
+        <w:spacing w:beforeLines="50" w:before="156" w:afterLines="50" w:after="156"/>
+        <w:ind w:firstLine="480"/>
+        <w:jc w:val="left"/>
+        <w:textAlignment w:val="center"/>
+        <w:rPr>
+          <w:rFonts w:asciiTheme="majorEastAsia" w:eastAsiaTheme="majorEastAsia" w:hAnsiTheme="majorEastAsia" w:cs="Segoe UI"/>
+          <w:color w:val="3A3E43"/>
+          <w:kern w:val="36"/>
+          <w:sz w:val="24"/>
+          <w:szCs w:val="24"/>
+        </w:rPr>
+      </w:pPr>
+      <w:r>
+        <w:rPr>
+          <w:rFonts w:asciiTheme="majorEastAsia" w:eastAsiaTheme="majorEastAsia" w:hAnsiTheme="majorEastAsia" w:cs="Segoe UI" w:hint="eastAsia"/>
+          <w:color w:val="3A3E43"/>
+          <w:kern w:val="36"/>
+          <w:sz w:val="24"/>
+          <w:szCs w:val="24"/>
+        </w:rPr>
+        <w:t>在程序开发过程中可以在代码中标识，当前任务状态，计划开发工作。在代码中标识任务，可以使用任务标签，然后，让开</w:t>
       </w:r>
       <w:proofErr w:type="gramStart"/>
       <w:r>
         <w:rPr>
-          <w:sz w:val="24"/>
-          <w:szCs w:val="24"/>
-        </w:rPr>
-        <w:t>包造成</w:t>
+          <w:rFonts w:asciiTheme="majorEastAsia" w:eastAsiaTheme="majorEastAsia" w:hAnsiTheme="majorEastAsia" w:cs="Segoe UI" w:hint="eastAsia"/>
+          <w:color w:val="3A3E43"/>
+          <w:kern w:val="36"/>
+          <w:sz w:val="24"/>
+          <w:szCs w:val="24"/>
+        </w:rPr>
+        <w:t>发环境</w:t>
       </w:r>
       <w:proofErr w:type="gramEnd"/>
       <w:r>
         <w:rPr>
-          <w:sz w:val="24"/>
-          <w:szCs w:val="24"/>
-        </w:rPr>
-        <w:t>错误</w:t>
-      </w:r>
+          <w:rFonts w:asciiTheme="majorEastAsia" w:eastAsiaTheme="majorEastAsia" w:hAnsiTheme="majorEastAsia" w:cs="Segoe UI" w:hint="eastAsia"/>
+          <w:color w:val="3A3E43"/>
+          <w:kern w:val="36"/>
+          <w:sz w:val="24"/>
+          <w:szCs w:val="24"/>
+        </w:rPr>
+        <w:t>将其</w:t>
+      </w:r>
+      <w:r>
+        <w:rPr>
+          <w:rFonts w:asciiTheme="majorEastAsia" w:eastAsiaTheme="majorEastAsia" w:hAnsiTheme="majorEastAsia" w:cs="Segoe UI" w:hint="eastAsia"/>
+          <w:color w:val="3A3E43"/>
+          <w:kern w:val="36"/>
+          <w:sz w:val="24"/>
+          <w:szCs w:val="24"/>
+        </w:rPr>
+        <w:t>识别</w:t>
+      </w:r>
+      <w:r>
+        <w:rPr>
+          <w:rFonts w:asciiTheme="majorEastAsia" w:eastAsiaTheme="majorEastAsia" w:hAnsiTheme="majorEastAsia" w:cs="Segoe UI" w:hint="eastAsia"/>
+          <w:color w:val="3A3E43"/>
+          <w:kern w:val="36"/>
+          <w:sz w:val="24"/>
+          <w:szCs w:val="24"/>
+        </w:rPr>
+        <w:t>。加入工作空间的任务列表中</w:t>
+      </w:r>
+      <w:r>
+        <w:rPr>
+          <w:rFonts w:asciiTheme="majorEastAsia" w:eastAsiaTheme="majorEastAsia" w:hAnsiTheme="majorEastAsia" w:cs="Segoe UI" w:hint="eastAsia"/>
+          <w:color w:val="3A3E43"/>
+          <w:kern w:val="36"/>
+          <w:sz w:val="24"/>
+          <w:szCs w:val="24"/>
+        </w:rPr>
+        <w:t>。</w:t>
+      </w:r>
+    </w:p>
+    <w:p>
+      <w:pPr>
+        <w:pStyle w:val="a6"/>
+        <w:widowControl/>
+        <w:numPr>
+          <w:ilvl w:val="0"/>
+          <w:numId w:val="2"/>
+        </w:numPr>
+        <w:shd w:val="clear" w:color="auto" w:fill="FFFFFF"/>
+        <w:spacing w:beforeLines="50" w:before="156" w:afterLines="50" w:after="156"/>
+        <w:ind w:left="1134" w:firstLineChars="0" w:hanging="567"/>
+        <w:jc w:val="left"/>
+        <w:textAlignment w:val="center"/>
+        <w:rPr>
+          <w:rFonts w:asciiTheme="majorEastAsia" w:eastAsiaTheme="majorEastAsia" w:hAnsiTheme="majorEastAsia" w:cs="Segoe UI"/>
+          <w:b/>
+          <w:color w:val="3A3E43"/>
+          <w:kern w:val="36"/>
+          <w:sz w:val="24"/>
+          <w:szCs w:val="24"/>
+        </w:rPr>
+      </w:pPr>
+      <w:r>
+        <w:rPr>
+          <w:rFonts w:asciiTheme="majorEastAsia" w:eastAsiaTheme="majorEastAsia" w:hAnsiTheme="majorEastAsia" w:cs="Segoe UI" w:hint="eastAsia"/>
+          <w:b/>
+          <w:color w:val="3A3E43"/>
+          <w:kern w:val="36"/>
+          <w:sz w:val="24"/>
+          <w:szCs w:val="24"/>
+        </w:rPr>
+        <w:t xml:space="preserve">配置任务标签： </w:t>
+      </w:r>
+    </w:p>
+    <w:p>
+      <w:pPr>
+        <w:ind w:left="480" w:firstLineChars="400" w:firstLine="960"/>
+        <w:jc w:val="left"/>
+        <w:rPr>
+          <w:rFonts w:ascii="宋体" w:hAnsi="宋体" w:cs="Arial"/>
+          <w:color w:val="333333"/>
+          <w:sz w:val="24"/>
+          <w:szCs w:val="24"/>
+        </w:rPr>
+      </w:pPr>
+      <w:r>
+        <w:rPr>
+          <w:rFonts w:ascii="宋体" w:hAnsi="宋体" w:cs="Arial" w:hint="eastAsia"/>
+          <w:color w:val="333333"/>
+          <w:sz w:val="24"/>
+          <w:szCs w:val="24"/>
+        </w:rPr>
+        <w:t>通过</w:t>
+      </w:r>
+      <w:proofErr w:type="spellStart"/>
+      <w:r>
+        <w:rPr>
+          <w:rFonts w:ascii="宋体" w:hAnsi="宋体" w:cs="Arial" w:hint="eastAsia"/>
+          <w:color w:val="333333"/>
+          <w:sz w:val="24"/>
+          <w:szCs w:val="24"/>
+        </w:rPr>
+        <w:t>PyDe</w:t>
+      </w:r>
+      <w:r>
+        <w:rPr>
+          <w:rFonts w:ascii="宋体" w:hAnsi="宋体" w:cs="Arial"/>
+          <w:color w:val="333333"/>
+          <w:sz w:val="24"/>
+          <w:szCs w:val="24"/>
+        </w:rPr>
+        <w:t>v</w:t>
+      </w:r>
+      <w:proofErr w:type="spellEnd"/>
+      <w:r>
+        <w:rPr>
+          <w:rFonts w:ascii="宋体" w:hAnsi="宋体" w:cs="Arial"/>
+          <w:color w:val="333333"/>
+          <w:sz w:val="24"/>
+          <w:szCs w:val="24"/>
+        </w:rPr>
+        <w:t>-&gt;Task Tags</w:t>
+      </w:r>
+      <w:r>
+        <w:rPr>
+          <w:rFonts w:ascii="宋体" w:hAnsi="宋体" w:cs="Arial" w:hint="eastAsia"/>
+          <w:color w:val="333333"/>
+          <w:sz w:val="24"/>
+          <w:szCs w:val="24"/>
+        </w:rPr>
+        <w:t>中配置</w:t>
+      </w:r>
+      <w:r>
+        <w:rPr>
+          <w:rFonts w:asciiTheme="majorEastAsia" w:eastAsiaTheme="majorEastAsia" w:hAnsiTheme="majorEastAsia" w:cs="Segoe UI" w:hint="eastAsia"/>
+          <w:color w:val="3A3E43"/>
+          <w:kern w:val="36"/>
+          <w:sz w:val="24"/>
+          <w:szCs w:val="24"/>
+        </w:rPr>
+        <w:t>任务标签</w:t>
+      </w:r>
+      <w:r>
+        <w:rPr>
+          <w:rFonts w:ascii="宋体" w:hAnsi="宋体" w:cs="Arial" w:hint="eastAsia"/>
+          <w:color w:val="333333"/>
+          <w:sz w:val="24"/>
+          <w:szCs w:val="24"/>
+        </w:rPr>
+        <w:t>:</w:t>
+      </w:r>
+    </w:p>
+    <w:p>
+      <w:pPr>
+        <w:spacing w:before="50" w:after="50"/>
+        <w:jc w:val="left"/>
+        <w:rPr>
+          <w:sz w:val="24"/>
+          <w:szCs w:val="24"/>
+        </w:rPr>
+      </w:pPr>
+      <w:r>
+        <w:rPr>
+          <w:noProof/>
+          <w:sz w:val="24"/>
+          <w:szCs w:val="24"/>
+        </w:rPr>
+        <w:lastRenderedPageBreak/>
+        <w:drawing>
+          <wp:inline distT="0" distB="0" distL="0" distR="0">
+            <wp:extent cx="5274310" cy="4230687"/>
+            <wp:effectExtent l="0" t="0" r="2540" b="0"/>
+            <wp:docPr id="13" name="图片 13" descr="C:\Users\WeiJiaJu\Documents\Tencent Files\906801734\FileRecv\MobileFile\Image\D9C51S01{HS[MVI~N9F)G9P.png"/>
+            <wp:cNvGraphicFramePr>
+              <a:graphicFrameLocks xmlns:a="http://schemas.openxmlformats.org/drawingml/2006/main" noChangeAspect="1"/>
+            </wp:cNvGraphicFramePr>
+            <a:graphic xmlns:a="http://schemas.openxmlformats.org/drawingml/2006/main">
+              <a:graphicData uri="http://schemas.openxmlformats.org/drawingml/2006/picture">
+                <pic:pic xmlns:pic="http://schemas.openxmlformats.org/drawingml/2006/picture">
+                  <pic:nvPicPr>
+                    <pic:cNvPr id="0" name="Picture 3" descr="C:\Users\WeiJiaJu\Documents\Tencent Files\906801734\FileRecv\MobileFile\Image\D9C51S01{HS[MVI~N9F)G9P.png"/>
+                    <pic:cNvPicPr>
+                      <a:picLocks noChangeAspect="1" noChangeArrowheads="1"/>
+                    </pic:cNvPicPr>
+                  </pic:nvPicPr>
+                  <pic:blipFill>
+                    <a:blip r:embed="rId24">
+                      <a:extLst>
+                        <a:ext uri="{28A0092B-C50C-407E-A947-70E740481C1C}">
+                          <a14:useLocalDpi xmlns:a14="http://schemas.microsoft.com/office/drawing/2010/main" val="0"/>
+                        </a:ext>
+                      </a:extLst>
+                    </a:blip>
+                    <a:srcRect/>
+                    <a:stretch>
+                      <a:fillRect/>
+                    </a:stretch>
+                  </pic:blipFill>
+                  <pic:spPr bwMode="auto">
+                    <a:xfrm>
+                      <a:off x="0" y="0"/>
+                      <a:ext cx="5274310" cy="4230687"/>
+                    </a:xfrm>
+                    <a:prstGeom prst="rect">
+                      <a:avLst/>
+                    </a:prstGeom>
+                    <a:noFill/>
+                    <a:ln>
+                      <a:noFill/>
+                    </a:ln>
+                  </pic:spPr>
+                </pic:pic>
+              </a:graphicData>
+            </a:graphic>
+          </wp:inline>
+        </w:drawing>
+      </w:r>
+    </w:p>
+    <w:p>
+      <w:pPr>
+        <w:widowControl/>
+        <w:shd w:val="clear" w:color="auto" w:fill="FFFFFF"/>
+        <w:spacing w:beforeLines="50" w:before="156" w:afterLines="50" w:after="156"/>
+        <w:ind w:firstLineChars="200" w:firstLine="482"/>
+        <w:jc w:val="left"/>
+        <w:textAlignment w:val="center"/>
+        <w:rPr>
+          <w:rFonts w:asciiTheme="majorEastAsia" w:eastAsiaTheme="majorEastAsia" w:hAnsiTheme="majorEastAsia" w:cs="Segoe UI"/>
+          <w:b/>
+          <w:color w:val="3A3E43"/>
+          <w:kern w:val="36"/>
+          <w:sz w:val="24"/>
+          <w:szCs w:val="24"/>
+        </w:rPr>
+      </w:pPr>
+      <w:r>
+        <w:rPr>
+          <w:rFonts w:asciiTheme="majorEastAsia" w:eastAsiaTheme="majorEastAsia" w:hAnsiTheme="majorEastAsia" w:cs="Segoe UI" w:hint="eastAsia"/>
+          <w:b/>
+          <w:color w:val="3A3E43"/>
+          <w:kern w:val="36"/>
+          <w:sz w:val="24"/>
+          <w:szCs w:val="24"/>
+        </w:rPr>
+        <w:t>2）添加任务标签注释</w:t>
+      </w:r>
+    </w:p>
+    <w:p>
+      <w:pPr>
+        <w:ind w:firstLineChars="200" w:firstLine="480"/>
+        <w:jc w:val="left"/>
+        <w:rPr>
+          <w:rFonts w:ascii="宋体" w:hAnsi="宋体" w:cs="Arial"/>
+          <w:color w:val="333333"/>
+          <w:sz w:val="24"/>
+          <w:szCs w:val="24"/>
+        </w:rPr>
+      </w:pPr>
+      <w:r>
+        <w:rPr>
+          <w:rFonts w:asciiTheme="majorEastAsia" w:eastAsiaTheme="majorEastAsia" w:hAnsiTheme="majorEastAsia" w:cs="Segoe UI" w:hint="eastAsia"/>
+          <w:color w:val="3A3E43"/>
+          <w:kern w:val="36"/>
+          <w:sz w:val="24"/>
+          <w:szCs w:val="24"/>
+        </w:rPr>
+        <w:t xml:space="preserve">  </w:t>
+      </w:r>
+      <w:r>
+        <w:rPr>
+          <w:rFonts w:ascii="宋体" w:hAnsi="宋体" w:cs="Arial" w:hint="eastAsia"/>
+          <w:color w:val="333333"/>
+          <w:sz w:val="24"/>
+          <w:szCs w:val="24"/>
+        </w:rPr>
+        <w:t>在程序源码中加入使用任务标签的注释：</w:t>
+      </w:r>
+    </w:p>
+    <w:p>
+      <w:pPr>
+        <w:spacing w:before="50" w:after="50"/>
+        <w:jc w:val="left"/>
+        <w:rPr>
+          <w:sz w:val="24"/>
+          <w:szCs w:val="24"/>
+        </w:rPr>
+      </w:pPr>
+      <w:r>
+        <w:rPr>
+          <w:noProof/>
+          <w:sz w:val="24"/>
+          <w:szCs w:val="24"/>
+        </w:rPr>
+        <w:drawing>
+          <wp:inline distT="0" distB="0" distL="0" distR="0">
+            <wp:extent cx="3152775" cy="466725"/>
+            <wp:effectExtent l="0" t="0" r="9525" b="9525"/>
+            <wp:docPr id="14" name="图片 14" descr="C:\Users\WeiJiaJu\Documents\Tencent Files\906801734\FileRecv\MobileFile\Image\EAR@BOP$[0QBLDS6ZJO1J_B.png"/>
+            <wp:cNvGraphicFramePr>
+              <a:graphicFrameLocks xmlns:a="http://schemas.openxmlformats.org/drawingml/2006/main" noChangeAspect="1"/>
+            </wp:cNvGraphicFramePr>
+            <a:graphic xmlns:a="http://schemas.openxmlformats.org/drawingml/2006/main">
+              <a:graphicData uri="http://schemas.openxmlformats.org/drawingml/2006/picture">
+                <pic:pic xmlns:pic="http://schemas.openxmlformats.org/drawingml/2006/picture">
+                  <pic:nvPicPr>
+                    <pic:cNvPr id="0" name="Picture 4" descr="C:\Users\WeiJiaJu\Documents\Tencent Files\906801734\FileRecv\MobileFile\Image\EAR@BOP$[0QBLDS6ZJO1J_B.png"/>
+                    <pic:cNvPicPr>
+                      <a:picLocks noChangeAspect="1" noChangeArrowheads="1"/>
+                    </pic:cNvPicPr>
+                  </pic:nvPicPr>
+                  <pic:blipFill>
+                    <a:blip r:embed="rId25">
+                      <a:extLst>
+                        <a:ext uri="{28A0092B-C50C-407E-A947-70E740481C1C}">
+                          <a14:useLocalDpi xmlns:a14="http://schemas.microsoft.com/office/drawing/2010/main" val="0"/>
+                        </a:ext>
+                      </a:extLst>
+                    </a:blip>
+                    <a:srcRect/>
+                    <a:stretch>
+                      <a:fillRect/>
+                    </a:stretch>
+                  </pic:blipFill>
+                  <pic:spPr bwMode="auto">
+                    <a:xfrm>
+                      <a:off x="0" y="0"/>
+                      <a:ext cx="3152775" cy="466725"/>
+                    </a:xfrm>
+                    <a:prstGeom prst="rect">
+                      <a:avLst/>
+                    </a:prstGeom>
+                    <a:noFill/>
+                    <a:ln>
+                      <a:noFill/>
+                    </a:ln>
+                  </pic:spPr>
+                </pic:pic>
+              </a:graphicData>
+            </a:graphic>
+          </wp:inline>
+        </w:drawing>
+      </w:r>
+    </w:p>
+    <w:p>
+      <w:pPr>
+        <w:widowControl/>
+        <w:shd w:val="clear" w:color="auto" w:fill="FFFFFF"/>
+        <w:spacing w:beforeLines="50" w:before="156" w:afterLines="50" w:after="156"/>
+        <w:ind w:firstLineChars="200" w:firstLine="482"/>
+        <w:jc w:val="left"/>
+        <w:textAlignment w:val="center"/>
+        <w:rPr>
+          <w:rFonts w:asciiTheme="majorEastAsia" w:eastAsiaTheme="majorEastAsia" w:hAnsiTheme="majorEastAsia" w:cs="Segoe UI"/>
+          <w:b/>
+          <w:color w:val="3A3E43"/>
+          <w:kern w:val="36"/>
+          <w:sz w:val="24"/>
+          <w:szCs w:val="24"/>
+        </w:rPr>
+      </w:pPr>
+      <w:r>
+        <w:rPr>
+          <w:rFonts w:asciiTheme="majorEastAsia" w:eastAsiaTheme="majorEastAsia" w:hAnsiTheme="majorEastAsia" w:cs="Segoe UI" w:hint="eastAsia"/>
+          <w:b/>
+          <w:color w:val="3A3E43"/>
+          <w:kern w:val="36"/>
+          <w:sz w:val="24"/>
+          <w:szCs w:val="24"/>
+        </w:rPr>
+        <w:t>3）</w:t>
+      </w:r>
+      <w:r>
+        <w:rPr>
+          <w:rFonts w:asciiTheme="majorEastAsia" w:eastAsiaTheme="majorEastAsia" w:hAnsiTheme="majorEastAsia" w:cs="Segoe UI" w:hint="eastAsia"/>
+          <w:b/>
+          <w:color w:val="3A3E43"/>
+          <w:kern w:val="36"/>
+          <w:sz w:val="24"/>
+          <w:szCs w:val="24"/>
+        </w:rPr>
+        <w:t>识别任务</w:t>
+      </w:r>
+    </w:p>
+    <w:p>
+      <w:pPr>
+        <w:spacing w:before="50" w:after="50"/>
+        <w:jc w:val="left"/>
+        <w:rPr>
+          <w:sz w:val="24"/>
+          <w:szCs w:val="24"/>
+        </w:rPr>
+      </w:pPr>
+      <w:r>
+        <w:rPr>
+          <w:noProof/>
+        </w:rPr>
+        <w:drawing>
+          <wp:anchor distT="0" distB="0" distL="114300" distR="114300" simplePos="0" relativeHeight="251659264" behindDoc="0" locked="0" layoutInCell="1" allowOverlap="0" wp14:anchorId="0A34DAC1" wp14:editId="28B8D556">
+            <wp:simplePos x="0" y="0"/>
+            <wp:positionH relativeFrom="margin">
+              <wp:posOffset>2004060</wp:posOffset>
+            </wp:positionH>
+            <wp:positionV relativeFrom="paragraph">
+              <wp:posOffset>264795</wp:posOffset>
+            </wp:positionV>
+            <wp:extent cx="2186305" cy="1885950"/>
+            <wp:effectExtent l="0" t="0" r="4445" b="0"/>
+            <wp:wrapTopAndBottom/>
+            <wp:docPr id="25" name="图片 25"/>
+            <wp:cNvGraphicFramePr>
+              <a:graphicFrameLocks xmlns:a="http://schemas.openxmlformats.org/drawingml/2006/main" noChangeAspect="1"/>
+            </wp:cNvGraphicFramePr>
+            <a:graphic xmlns:a="http://schemas.openxmlformats.org/drawingml/2006/main">
+              <a:graphicData uri="http://schemas.openxmlformats.org/drawingml/2006/picture">
+                <pic:pic xmlns:pic="http://schemas.openxmlformats.org/drawingml/2006/picture">
+                  <pic:nvPicPr>
+                    <pic:cNvPr id="1" name=""/>
+                    <pic:cNvPicPr/>
+                  </pic:nvPicPr>
+                  <pic:blipFill>
+                    <a:blip r:embed="rId26">
+                      <a:extLst>
+                        <a:ext uri="{28A0092B-C50C-407E-A947-70E740481C1C}">
+                          <a14:useLocalDpi xmlns:a14="http://schemas.microsoft.com/office/drawing/2010/main" val="0"/>
+                        </a:ext>
+                      </a:extLst>
+                    </a:blip>
+                    <a:stretch>
+                      <a:fillRect/>
+                    </a:stretch>
+                  </pic:blipFill>
+                  <pic:spPr>
+                    <a:xfrm>
+                      <a:off x="0" y="0"/>
+                      <a:ext cx="2186305" cy="1885950"/>
+                    </a:xfrm>
+                    <a:prstGeom prst="rect">
+                      <a:avLst/>
+                    </a:prstGeom>
+                  </pic:spPr>
+                </pic:pic>
+              </a:graphicData>
+            </a:graphic>
+            <wp14:sizeRelH relativeFrom="margin">
+              <wp14:pctWidth>0</wp14:pctWidth>
+            </wp14:sizeRelH>
+            <wp14:sizeRelV relativeFrom="margin">
+              <wp14:pctHeight>0</wp14:pctHeight>
+            </wp14:sizeRelV>
+          </wp:anchor>
+        </w:drawing>
+      </w:r>
+      <w:r>
+        <w:rPr>
+          <w:rFonts w:ascii="宋体" w:hAnsi="宋体" w:cs="Arial" w:hint="eastAsia"/>
+          <w:color w:val="333333"/>
+          <w:sz w:val="24"/>
+          <w:szCs w:val="24"/>
+        </w:rPr>
+        <w:t>保存新修改、</w:t>
+      </w:r>
+      <w:r>
+        <w:rPr>
+          <w:rFonts w:ascii="宋体" w:hAnsi="宋体" w:cs="Arial" w:hint="eastAsia"/>
+          <w:color w:val="333333"/>
+          <w:sz w:val="24"/>
+          <w:szCs w:val="24"/>
+        </w:rPr>
+        <w:t>运行程序一次或者选择</w:t>
+      </w:r>
+      <w:r>
+        <w:rPr>
+          <w:rFonts w:ascii="宋体" w:hAnsi="宋体" w:cs="Arial"/>
+          <w:color w:val="333333"/>
+          <w:sz w:val="24"/>
+          <w:szCs w:val="24"/>
+        </w:rPr>
+        <w:t xml:space="preserve"> Project </w:t>
+      </w:r>
+      <w:r>
+        <w:rPr>
+          <w:rFonts w:ascii="宋体" w:hAnsi="宋体" w:cs="Arial" w:hint="eastAsia"/>
+          <w:color w:val="333333"/>
+          <w:sz w:val="24"/>
+          <w:szCs w:val="24"/>
+        </w:rPr>
+        <w:t>→</w:t>
+      </w:r>
+      <w:r>
+        <w:rPr>
+          <w:rFonts w:ascii="宋体" w:hAnsi="宋体" w:cs="Arial"/>
+          <w:color w:val="333333"/>
+          <w:sz w:val="24"/>
+          <w:szCs w:val="24"/>
+        </w:rPr>
+        <w:t xml:space="preserve"> Clean</w:t>
+      </w:r>
+      <w:r>
+        <w:rPr>
+          <w:rFonts w:ascii="宋体" w:hAnsi="宋体" w:cs="Arial" w:hint="eastAsia"/>
+          <w:color w:val="333333"/>
+          <w:sz w:val="24"/>
+          <w:szCs w:val="24"/>
+        </w:rPr>
+        <w:t>，</w:t>
+      </w:r>
+    </w:p>
+    <w:p>
+      <w:pPr>
+        <w:ind w:left="480"/>
+        <w:jc w:val="left"/>
+        <w:rPr>
+          <w:noProof/>
+        </w:rPr>
+      </w:pPr>
+      <w:r>
+        <w:rPr>
+          <w:rFonts w:ascii="宋体" w:hAnsi="宋体" w:cs="Arial" w:hint="eastAsia"/>
+          <w:color w:val="333333"/>
+          <w:sz w:val="24"/>
+          <w:szCs w:val="24"/>
+        </w:rPr>
+        <w:t>就可将使用任务标签注释加入任务列表</w:t>
+      </w:r>
+      <w:r>
+        <w:rPr>
+          <w:rFonts w:ascii="宋体" w:hAnsi="宋体" w:cs="Arial" w:hint="eastAsia"/>
+          <w:color w:val="333333"/>
+          <w:sz w:val="24"/>
+          <w:szCs w:val="24"/>
+        </w:rPr>
+        <w:t>。</w:t>
+      </w:r>
+      <w:r>
+        <w:rPr>
+          <w:rFonts w:ascii="宋体" w:hAnsi="宋体" w:cs="Arial" w:hint="eastAsia"/>
+          <w:color w:val="333333"/>
+          <w:sz w:val="24"/>
+          <w:szCs w:val="24"/>
+        </w:rPr>
+        <w:t>如果当前任务窗口可视，</w:t>
+      </w:r>
+      <w:r>
+        <w:rPr>
+          <w:rFonts w:ascii="宋体" w:hAnsi="宋体" w:cs="Arial" w:hint="eastAsia"/>
+          <w:color w:val="333333"/>
+          <w:sz w:val="24"/>
+          <w:szCs w:val="24"/>
+        </w:rPr>
+        <w:t>刚加的任务，</w:t>
+      </w:r>
+      <w:r>
+        <w:rPr>
+          <w:rFonts w:ascii="宋体" w:hAnsi="宋体" w:cs="Arial" w:hint="eastAsia"/>
+          <w:color w:val="333333"/>
+          <w:sz w:val="24"/>
+          <w:szCs w:val="24"/>
+        </w:rPr>
+        <w:t>就</w:t>
+      </w:r>
+      <w:r>
+        <w:rPr>
+          <w:rFonts w:ascii="宋体" w:hAnsi="宋体" w:cs="Arial" w:hint="eastAsia"/>
+          <w:color w:val="333333"/>
+          <w:sz w:val="24"/>
+          <w:szCs w:val="24"/>
+        </w:rPr>
+        <w:t>会</w:t>
+      </w:r>
+      <w:r>
+        <w:rPr>
+          <w:rFonts w:ascii="宋体" w:hAnsi="宋体" w:cs="Arial" w:hint="eastAsia"/>
+          <w:color w:val="333333"/>
+          <w:sz w:val="24"/>
+          <w:szCs w:val="24"/>
+        </w:rPr>
+        <w:t>立刻显示在任务窗口中</w:t>
+      </w:r>
+      <w:r>
+        <w:rPr>
+          <w:rFonts w:ascii="宋体" w:hAnsi="宋体" w:cs="Arial" w:hint="eastAsia"/>
+          <w:color w:val="333333"/>
+          <w:sz w:val="24"/>
+          <w:szCs w:val="24"/>
+        </w:rPr>
+        <w:t>。</w:t>
+      </w:r>
+      <w:r>
+        <w:rPr>
+          <w:rFonts w:ascii="宋体" w:hAnsi="宋体" w:cs="Arial" w:hint="eastAsia"/>
+          <w:color w:val="333333"/>
+          <w:sz w:val="24"/>
+          <w:szCs w:val="24"/>
+        </w:rPr>
+        <w:t>如任务窗口没有打开，，可以Window-&gt;Show View-&gt;</w:t>
+      </w:r>
+      <w:r>
+        <w:rPr>
+          <w:rFonts w:ascii="宋体" w:hAnsi="宋体" w:cs="Arial"/>
+          <w:color w:val="333333"/>
+          <w:sz w:val="24"/>
+          <w:szCs w:val="24"/>
+        </w:rPr>
+        <w:t>Tasks</w:t>
+      </w:r>
+      <w:r>
+        <w:rPr>
+          <w:rFonts w:ascii="宋体" w:hAnsi="宋体" w:cs="Arial" w:hint="eastAsia"/>
+          <w:color w:val="333333"/>
+          <w:sz w:val="24"/>
+          <w:szCs w:val="24"/>
+        </w:rPr>
+        <w:t>开启任务窗口。</w:t>
+      </w:r>
+    </w:p>
+    <w:p>
+      <w:pPr>
+        <w:ind w:left="480"/>
+        <w:jc w:val="left"/>
+        <w:rPr>
+          <w:rFonts w:ascii="宋体" w:hAnsi="宋体" w:cs="Arial"/>
+          <w:color w:val="333333"/>
+          <w:sz w:val="24"/>
+          <w:szCs w:val="24"/>
+        </w:rPr>
+      </w:pPr>
+    </w:p>
+    <w:p>
+      <w:pPr>
+        <w:widowControl/>
+        <w:shd w:val="clear" w:color="auto" w:fill="FFFFFF"/>
+        <w:spacing w:beforeLines="50" w:before="156" w:afterLines="50" w:after="156"/>
+        <w:jc w:val="left"/>
+        <w:outlineLvl w:val="1"/>
+        <w:rPr>
+          <w:rFonts w:ascii="宋体" w:hAnsi="宋体" w:cs="Arial"/>
+          <w:b/>
+          <w:color w:val="362E2B"/>
+          <w:kern w:val="0"/>
+          <w:sz w:val="24"/>
+          <w:szCs w:val="24"/>
+        </w:rPr>
+      </w:pPr>
+      <w:r>
+        <w:rPr>
+          <w:rFonts w:ascii="宋体" w:hAnsi="宋体" w:cs="Arial"/>
+          <w:b/>
+          <w:color w:val="362E2B"/>
+          <w:kern w:val="0"/>
+          <w:sz w:val="24"/>
+          <w:szCs w:val="24"/>
+        </w:rPr>
+        <w:t>六</w:t>
+      </w:r>
+      <w:r>
+        <w:rPr>
+          <w:rFonts w:ascii="宋体" w:hAnsi="宋体" w:cs="Arial" w:hint="eastAsia"/>
+          <w:b/>
+          <w:color w:val="362E2B"/>
+          <w:kern w:val="0"/>
+          <w:sz w:val="24"/>
+          <w:szCs w:val="24"/>
+        </w:rPr>
+        <w:t>、</w:t>
+      </w:r>
+      <w:r>
+        <w:rPr>
+          <w:rFonts w:ascii="宋体" w:hAnsi="宋体" w:cs="Arial" w:hint="eastAsia"/>
+          <w:b/>
+          <w:color w:val="362E2B"/>
+          <w:kern w:val="0"/>
+          <w:sz w:val="24"/>
+          <w:szCs w:val="24"/>
+        </w:rPr>
+        <w:t>基于</w:t>
+      </w:r>
+      <w:proofErr w:type="spellStart"/>
+      <w:r>
+        <w:rPr>
+          <w:rFonts w:ascii="宋体" w:hAnsi="宋体" w:cs="Arial" w:hint="eastAsia"/>
+          <w:b/>
+          <w:color w:val="362E2B"/>
+          <w:kern w:val="0"/>
+          <w:sz w:val="24"/>
+          <w:szCs w:val="24"/>
+        </w:rPr>
+        <w:t>PyDev</w:t>
+      </w:r>
+      <w:proofErr w:type="spellEnd"/>
+      <w:r>
+        <w:rPr>
+          <w:rFonts w:ascii="宋体" w:hAnsi="宋体" w:cs="Arial" w:hint="eastAsia"/>
+          <w:b/>
+          <w:color w:val="362E2B"/>
+          <w:kern w:val="0"/>
+          <w:sz w:val="24"/>
+          <w:szCs w:val="24"/>
+        </w:rPr>
+        <w:t>的语言规范静态检查</w:t>
+      </w:r>
+    </w:p>
+    <w:p>
+      <w:pPr>
+        <w:widowControl/>
+        <w:shd w:val="clear" w:color="auto" w:fill="FFFFFF"/>
+        <w:spacing w:beforeLines="50" w:before="156" w:afterLines="50" w:after="156"/>
+        <w:jc w:val="left"/>
+        <w:textAlignment w:val="center"/>
+        <w:outlineLvl w:val="2"/>
+        <w:rPr>
+          <w:rFonts w:asciiTheme="majorEastAsia" w:eastAsiaTheme="majorEastAsia" w:hAnsiTheme="majorEastAsia" w:cs="Segoe UI"/>
+          <w:b/>
+          <w:color w:val="3A3E43"/>
+          <w:kern w:val="36"/>
+          <w:sz w:val="24"/>
+          <w:szCs w:val="24"/>
+        </w:rPr>
+      </w:pPr>
+      <w:r>
+        <w:rPr>
+          <w:rFonts w:asciiTheme="majorEastAsia" w:eastAsiaTheme="majorEastAsia" w:hAnsiTheme="majorEastAsia" w:cs="Segoe UI"/>
+          <w:b/>
+          <w:color w:val="3A3E43"/>
+          <w:kern w:val="36"/>
+          <w:sz w:val="24"/>
+          <w:szCs w:val="24"/>
+        </w:rPr>
+        <w:t>6</w:t>
+      </w:r>
+      <w:r>
+        <w:rPr>
+          <w:rFonts w:asciiTheme="majorEastAsia" w:eastAsiaTheme="majorEastAsia" w:hAnsiTheme="majorEastAsia" w:cs="Segoe UI"/>
+          <w:b/>
+          <w:color w:val="3A3E43"/>
+          <w:kern w:val="36"/>
+          <w:sz w:val="24"/>
+          <w:szCs w:val="24"/>
+        </w:rPr>
+        <w:t>.</w:t>
+      </w:r>
+      <w:r>
+        <w:rPr>
+          <w:rFonts w:asciiTheme="majorEastAsia" w:eastAsiaTheme="majorEastAsia" w:hAnsiTheme="majorEastAsia" w:cs="Segoe UI" w:hint="eastAsia"/>
+          <w:b/>
+          <w:color w:val="3A3E43"/>
+          <w:kern w:val="36"/>
+          <w:sz w:val="24"/>
+          <w:szCs w:val="24"/>
+        </w:rPr>
+        <w:t>1</w:t>
+      </w:r>
+      <w:r>
+        <w:rPr>
+          <w:rFonts w:asciiTheme="majorEastAsia" w:eastAsiaTheme="majorEastAsia" w:hAnsiTheme="majorEastAsia" w:cs="Segoe UI"/>
+          <w:b/>
+          <w:color w:val="3A3E43"/>
+          <w:kern w:val="36"/>
+          <w:sz w:val="24"/>
+          <w:szCs w:val="24"/>
+        </w:rPr>
+        <w:t xml:space="preserve"> </w:t>
+      </w:r>
+      <w:r>
+        <w:rPr>
+          <w:rFonts w:asciiTheme="majorEastAsia" w:eastAsiaTheme="majorEastAsia" w:hAnsiTheme="majorEastAsia" w:cs="Segoe UI" w:hint="eastAsia"/>
+          <w:b/>
+          <w:color w:val="3A3E43"/>
+          <w:kern w:val="36"/>
+          <w:sz w:val="24"/>
+          <w:szCs w:val="24"/>
+        </w:rPr>
+        <w:t>PEP8检查和修改</w:t>
+      </w:r>
+    </w:p>
+    <w:p>
+      <w:pPr>
+        <w:widowControl/>
+        <w:ind w:firstLine="465"/>
+        <w:jc w:val="left"/>
+        <w:rPr>
+          <w:rFonts w:ascii="Helvetica" w:hAnsi="Helvetica" w:cs="Helvetica"/>
+          <w:color w:val="222222"/>
+          <w:kern w:val="0"/>
+          <w:sz w:val="23"/>
+          <w:szCs w:val="23"/>
+        </w:rPr>
+      </w:pPr>
+      <w:r>
+        <w:rPr>
+          <w:rFonts w:ascii="Helvetica" w:hAnsi="Helvetica" w:cs="Helvetica" w:hint="eastAsia"/>
+          <w:color w:val="222222"/>
+          <w:kern w:val="0"/>
+          <w:sz w:val="23"/>
+          <w:szCs w:val="23"/>
+        </w:rPr>
+        <w:t>1</w:t>
+      </w:r>
+      <w:r>
+        <w:rPr>
+          <w:rFonts w:ascii="Helvetica" w:hAnsi="Helvetica" w:cs="Helvetica" w:hint="eastAsia"/>
+          <w:color w:val="222222"/>
+          <w:kern w:val="0"/>
+          <w:sz w:val="23"/>
+          <w:szCs w:val="23"/>
+        </w:rPr>
+        <w:t>）启动</w:t>
+      </w:r>
+      <w:r>
+        <w:rPr>
+          <w:rFonts w:ascii="Helvetica" w:hAnsi="Helvetica" w:cs="Helvetica" w:hint="eastAsia"/>
+          <w:color w:val="222222"/>
+          <w:kern w:val="0"/>
+          <w:sz w:val="23"/>
+          <w:szCs w:val="23"/>
+        </w:rPr>
+        <w:t xml:space="preserve"> pep</w:t>
+      </w:r>
+      <w:r>
+        <w:rPr>
+          <w:rFonts w:ascii="Helvetica" w:hAnsi="Helvetica" w:cs="Helvetica"/>
+          <w:color w:val="222222"/>
+          <w:kern w:val="0"/>
+          <w:sz w:val="23"/>
+          <w:szCs w:val="23"/>
+        </w:rPr>
+        <w:t xml:space="preserve">8 </w:t>
+      </w:r>
+      <w:r>
+        <w:rPr>
+          <w:rFonts w:ascii="Helvetica" w:hAnsi="Helvetica" w:cs="Helvetica" w:hint="eastAsia"/>
+          <w:color w:val="222222"/>
+          <w:kern w:val="0"/>
+          <w:sz w:val="23"/>
+          <w:szCs w:val="23"/>
+        </w:rPr>
+        <w:t>检查：</w:t>
+      </w:r>
+    </w:p>
+    <w:p>
+      <w:pPr>
+        <w:widowControl/>
+        <w:ind w:firstLineChars="400" w:firstLine="920"/>
+        <w:jc w:val="left"/>
+        <w:rPr>
+          <w:rFonts w:ascii="Helvetica" w:hAnsi="Helvetica" w:cs="Helvetica"/>
+          <w:color w:val="222222"/>
+          <w:kern w:val="0"/>
+          <w:sz w:val="23"/>
+          <w:szCs w:val="23"/>
+        </w:rPr>
+      </w:pPr>
+      <w:r>
+        <w:rPr>
+          <w:rFonts w:ascii="Helvetica" w:hAnsi="Helvetica" w:cs="Helvetica"/>
+          <w:color w:val="222222"/>
+          <w:kern w:val="0"/>
+          <w:sz w:val="23"/>
+          <w:szCs w:val="23"/>
+        </w:rPr>
+        <w:t>Window &gt; Preferences</w:t>
+      </w:r>
+    </w:p>
+    <w:p>
+      <w:pPr>
+        <w:widowControl/>
+        <w:ind w:firstLineChars="500" w:firstLine="1150"/>
+        <w:jc w:val="left"/>
+        <w:rPr>
+          <w:rFonts w:ascii="Helvetica" w:hAnsi="Helvetica" w:cs="Helvetica"/>
+          <w:color w:val="222222"/>
+          <w:kern w:val="0"/>
+          <w:sz w:val="23"/>
+          <w:szCs w:val="23"/>
+        </w:rPr>
+      </w:pPr>
+      <w:r>
+        <w:rPr>
+          <w:rFonts w:ascii="Helvetica" w:hAnsi="Helvetica" w:cs="Helvetica"/>
+          <w:color w:val="222222"/>
+          <w:kern w:val="0"/>
+          <w:sz w:val="23"/>
+          <w:szCs w:val="23"/>
+        </w:rPr>
+        <w:t xml:space="preserve"> </w:t>
+      </w:r>
+      <w:proofErr w:type="spellStart"/>
+      <w:r>
+        <w:rPr>
+          <w:rFonts w:ascii="Helvetica" w:hAnsi="Helvetica" w:cs="Helvetica"/>
+          <w:color w:val="222222"/>
+          <w:kern w:val="0"/>
+          <w:sz w:val="23"/>
+          <w:szCs w:val="23"/>
+        </w:rPr>
+        <w:t>PyDev</w:t>
+      </w:r>
+      <w:proofErr w:type="spellEnd"/>
+      <w:r>
+        <w:rPr>
+          <w:rFonts w:ascii="Helvetica" w:hAnsi="Helvetica" w:cs="Helvetica"/>
+          <w:color w:val="222222"/>
+          <w:kern w:val="0"/>
+          <w:sz w:val="23"/>
+          <w:szCs w:val="23"/>
+        </w:rPr>
+        <w:t xml:space="preserve"> &gt; Editor &gt; Code Analysis &gt; pep8.py</w:t>
+      </w:r>
+    </w:p>
+    <w:p>
+      <w:pPr>
+        <w:widowControl/>
+        <w:shd w:val="clear" w:color="auto" w:fill="FFFFFF"/>
+        <w:ind w:firstLineChars="100" w:firstLine="230"/>
+        <w:jc w:val="left"/>
+        <w:textAlignment w:val="center"/>
+        <w:rPr>
+          <w:rFonts w:asciiTheme="majorEastAsia" w:eastAsiaTheme="majorEastAsia" w:hAnsiTheme="majorEastAsia" w:cs="Segoe UI"/>
+          <w:b/>
+          <w:color w:val="3A3E43"/>
+          <w:kern w:val="36"/>
+          <w:sz w:val="24"/>
+          <w:szCs w:val="24"/>
+        </w:rPr>
+      </w:pPr>
+      <w:r>
+        <w:rPr>
+          <w:rFonts w:ascii="Helvetica" w:hAnsi="Helvetica" w:cs="Helvetica" w:hint="eastAsia"/>
+          <w:color w:val="222222"/>
+          <w:kern w:val="0"/>
+          <w:sz w:val="23"/>
+          <w:szCs w:val="23"/>
+        </w:rPr>
+        <w:t>选择</w:t>
+      </w:r>
+      <w:r>
+        <w:rPr>
+          <w:rFonts w:ascii="Helvetica" w:hAnsi="Helvetica" w:cs="Helvetica"/>
+          <w:color w:val="222222"/>
+          <w:kern w:val="0"/>
+          <w:sz w:val="23"/>
+          <w:szCs w:val="23"/>
+        </w:rPr>
+        <w:t>Errors/Warnings</w:t>
+      </w:r>
+      <w:r>
+        <w:rPr>
+          <w:rFonts w:ascii="Helvetica" w:hAnsi="Helvetica" w:cs="Helvetica" w:hint="eastAsia"/>
+          <w:color w:val="222222"/>
+          <w:kern w:val="0"/>
+          <w:sz w:val="23"/>
+          <w:szCs w:val="23"/>
+        </w:rPr>
+        <w:t>其中之一</w:t>
+      </w:r>
+      <w:r>
+        <w:rPr>
+          <w:rFonts w:ascii="Helvetica" w:hAnsi="Helvetica" w:cs="Helvetica" w:hint="eastAsia"/>
+          <w:color w:val="222222"/>
+          <w:kern w:val="0"/>
+          <w:sz w:val="23"/>
+          <w:szCs w:val="23"/>
+        </w:rPr>
+        <w:t>.</w:t>
+      </w:r>
+      <w:r>
+        <w:rPr>
+          <w:rFonts w:ascii="Helvetica" w:hAnsi="Helvetica" w:cs="Helvetica"/>
+          <w:color w:val="222222"/>
+          <w:kern w:val="0"/>
+          <w:sz w:val="23"/>
+          <w:szCs w:val="23"/>
+        </w:rPr>
+        <w:t>.</w:t>
+      </w:r>
+    </w:p>
+    <w:p>
+      <w:pPr>
+        <w:spacing w:before="50" w:after="50"/>
+        <w:jc w:val="left"/>
+        <w:rPr>
+          <w:sz w:val="24"/>
+          <w:szCs w:val="24"/>
+        </w:rPr>
+      </w:pPr>
+      <w:r>
+        <w:rPr>
+          <w:noProof/>
+          <w:sz w:val="24"/>
+          <w:szCs w:val="24"/>
+        </w:rPr>
+        <w:drawing>
+          <wp:inline distT="0" distB="0" distL="0" distR="0">
+            <wp:extent cx="5274310" cy="1592245"/>
+            <wp:effectExtent l="0" t="0" r="2540" b="8255"/>
+            <wp:docPr id="15" name="图片 15" descr="C:\Users\WeiJiaJu\Documents\Tencent Files\906801734\FileRecv\MobileFile\Image\RL}(@B7KPH338JNE%1)2G}K.png"/>
+            <wp:cNvGraphicFramePr>
+              <a:graphicFrameLocks xmlns:a="http://schemas.openxmlformats.org/drawingml/2006/main" noChangeAspect="1"/>
+            </wp:cNvGraphicFramePr>
+            <a:graphic xmlns:a="http://schemas.openxmlformats.org/drawingml/2006/main">
+              <a:graphicData uri="http://schemas.openxmlformats.org/drawingml/2006/picture">
+                <pic:pic xmlns:pic="http://schemas.openxmlformats.org/drawingml/2006/picture">
+                  <pic:nvPicPr>
+                    <pic:cNvPr id="0" name="Picture 5" descr="C:\Users\WeiJiaJu\Documents\Tencent Files\906801734\FileRecv\MobileFile\Image\RL}(@B7KPH338JNE%1)2G}K.png"/>
+                    <pic:cNvPicPr>
+                      <a:picLocks noChangeAspect="1" noChangeArrowheads="1"/>
+                    </pic:cNvPicPr>
+                  </pic:nvPicPr>
+                  <pic:blipFill>
+                    <a:blip r:embed="rId27">
+                      <a:extLst>
+                        <a:ext uri="{28A0092B-C50C-407E-A947-70E740481C1C}">
+                          <a14:useLocalDpi xmlns:a14="http://schemas.microsoft.com/office/drawing/2010/main" val="0"/>
+                        </a:ext>
+                      </a:extLst>
+                    </a:blip>
+                    <a:srcRect/>
+                    <a:stretch>
+                      <a:fillRect/>
+                    </a:stretch>
+                  </pic:blipFill>
+                  <pic:spPr bwMode="auto">
+                    <a:xfrm>
+                      <a:off x="0" y="0"/>
+                      <a:ext cx="5274310" cy="1592245"/>
+                    </a:xfrm>
+                    <a:prstGeom prst="rect">
+                      <a:avLst/>
+                    </a:prstGeom>
+                    <a:noFill/>
+                    <a:ln>
+                      <a:noFill/>
+                    </a:ln>
+                  </pic:spPr>
+                </pic:pic>
+              </a:graphicData>
+            </a:graphic>
+          </wp:inline>
+        </w:drawing>
+      </w:r>
+    </w:p>
+    <w:p>
+      <w:pPr>
+        <w:pStyle w:val="a7"/>
+        <w:spacing w:before="0" w:beforeAutospacing="0" w:after="0" w:afterAutospacing="0"/>
+        <w:ind w:firstLineChars="200" w:firstLine="480"/>
+        <w:rPr>
+          <w:rFonts w:ascii="Helvetica" w:hAnsi="Helvetica" w:cs="Helvetica"/>
+          <w:color w:val="222222"/>
+          <w:sz w:val="23"/>
+          <w:szCs w:val="23"/>
+        </w:rPr>
+      </w:pPr>
       <w:r>
         <w:rPr>
           <w:rFonts w:hint="eastAsia"/>
+          <w:noProof/>
+        </w:rPr>
+        <w:t>右键Python工程，选择</w:t>
+      </w:r>
+      <w:r>
+        <w:rPr>
+          <w:rFonts w:ascii="Helvetica" w:hAnsi="Helvetica" w:cs="Helvetica"/>
+          <w:color w:val="222222"/>
+          <w:sz w:val="23"/>
+          <w:szCs w:val="23"/>
+        </w:rPr>
+        <w:t xml:space="preserve"> </w:t>
+      </w:r>
+      <w:proofErr w:type="spellStart"/>
+      <w:r>
+        <w:rPr>
+          <w:rFonts w:ascii="Helvetica" w:hAnsi="Helvetica" w:cs="Helvetica"/>
+          <w:color w:val="222222"/>
+          <w:sz w:val="23"/>
+          <w:szCs w:val="23"/>
+        </w:rPr>
+        <w:t>PyDev</w:t>
+      </w:r>
+      <w:proofErr w:type="spellEnd"/>
+      <w:r>
+        <w:rPr>
+          <w:rFonts w:ascii="Helvetica" w:hAnsi="Helvetica" w:cs="Helvetica" w:hint="eastAsia"/>
+          <w:color w:val="222222"/>
+          <w:sz w:val="23"/>
+          <w:szCs w:val="23"/>
+        </w:rPr>
+        <w:t>，点</w:t>
+      </w:r>
+      <w:r>
+        <w:rPr>
+          <w:rFonts w:ascii="Helvetica" w:hAnsi="Helvetica" w:cs="Helvetica"/>
+          <w:color w:val="222222"/>
+          <w:sz w:val="23"/>
+          <w:szCs w:val="23"/>
+        </w:rPr>
+        <w:t xml:space="preserve"> "code analysis"</w:t>
+      </w:r>
+      <w:r>
+        <w:rPr>
+          <w:rFonts w:ascii="Helvetica" w:hAnsi="Helvetica" w:cs="Helvetica" w:hint="eastAsia"/>
+          <w:color w:val="222222"/>
+          <w:sz w:val="23"/>
+          <w:szCs w:val="23"/>
+        </w:rPr>
+        <w:t>，即可对工程中所有</w:t>
+      </w:r>
+      <w:r>
+        <w:rPr>
+          <w:rFonts w:ascii="Helvetica" w:hAnsi="Helvetica" w:cs="Helvetica" w:hint="eastAsia"/>
+          <w:color w:val="222222"/>
+          <w:sz w:val="23"/>
+          <w:szCs w:val="23"/>
+        </w:rPr>
+        <w:t>Python</w:t>
+      </w:r>
+      <w:r>
+        <w:rPr>
+          <w:rFonts w:ascii="Helvetica" w:hAnsi="Helvetica" w:cs="Helvetica" w:hint="eastAsia"/>
+          <w:color w:val="222222"/>
+          <w:sz w:val="23"/>
+          <w:szCs w:val="23"/>
+        </w:rPr>
+        <w:t>源码进行</w:t>
+      </w:r>
+      <w:r>
+        <w:rPr>
+          <w:rFonts w:ascii="Helvetica" w:hAnsi="Helvetica" w:cs="Helvetica" w:hint="eastAsia"/>
+          <w:color w:val="222222"/>
+          <w:sz w:val="23"/>
+          <w:szCs w:val="23"/>
+        </w:rPr>
+        <w:t>PEP8</w:t>
+      </w:r>
+      <w:r>
+        <w:rPr>
+          <w:rFonts w:ascii="Helvetica" w:hAnsi="Helvetica" w:cs="Helvetica" w:hint="eastAsia"/>
+          <w:color w:val="222222"/>
+          <w:sz w:val="23"/>
+          <w:szCs w:val="23"/>
+        </w:rPr>
+        <w:t>检查。</w:t>
+      </w:r>
+    </w:p>
+    <w:p>
+      <w:pPr>
+        <w:widowControl/>
+        <w:ind w:firstLine="465"/>
+        <w:jc w:val="left"/>
+        <w:rPr>
+          <w:rFonts w:asciiTheme="minorEastAsia" w:hAnsiTheme="minorEastAsia" w:cs="Helvetica"/>
+          <w:color w:val="222222"/>
+          <w:kern w:val="0"/>
+          <w:sz w:val="24"/>
+          <w:szCs w:val="24"/>
+        </w:rPr>
+      </w:pPr>
+      <w:r>
+        <w:rPr>
+          <w:rFonts w:asciiTheme="minorEastAsia" w:hAnsiTheme="minorEastAsia" w:cs="Helvetica" w:hint="eastAsia"/>
+          <w:color w:val="222222"/>
+          <w:kern w:val="0"/>
+          <w:sz w:val="24"/>
+          <w:szCs w:val="24"/>
+        </w:rPr>
+        <w:t>2</w:t>
+      </w:r>
+      <w:r>
+        <w:rPr>
+          <w:rFonts w:asciiTheme="minorEastAsia" w:hAnsiTheme="minorEastAsia" w:cs="Helvetica" w:hint="eastAsia"/>
+          <w:color w:val="222222"/>
+          <w:kern w:val="0"/>
+          <w:sz w:val="24"/>
+          <w:szCs w:val="24"/>
+        </w:rPr>
+        <w:t>）启动autopep</w:t>
+      </w:r>
+      <w:r>
+        <w:rPr>
+          <w:rFonts w:asciiTheme="minorEastAsia" w:hAnsiTheme="minorEastAsia" w:cs="Helvetica"/>
+          <w:color w:val="222222"/>
+          <w:kern w:val="0"/>
+          <w:sz w:val="24"/>
+          <w:szCs w:val="24"/>
+        </w:rPr>
+        <w:t>8</w:t>
+      </w:r>
+      <w:r>
+        <w:rPr>
+          <w:rFonts w:asciiTheme="minorEastAsia" w:hAnsiTheme="minorEastAsia" w:cs="Helvetica" w:hint="eastAsia"/>
+          <w:color w:val="222222"/>
+          <w:kern w:val="0"/>
+          <w:sz w:val="24"/>
+          <w:szCs w:val="24"/>
+        </w:rPr>
+        <w:t>自动修改：</w:t>
+      </w:r>
+    </w:p>
+    <w:p>
+      <w:pPr>
+        <w:widowControl/>
+        <w:spacing w:before="100" w:beforeAutospacing="1" w:after="240"/>
+        <w:ind w:firstLineChars="300" w:firstLine="690"/>
+        <w:jc w:val="left"/>
+        <w:rPr>
+          <w:rFonts w:ascii="Helvetica" w:hAnsi="Helvetica" w:cs="Helvetica"/>
+          <w:color w:val="222222"/>
+          <w:kern w:val="0"/>
+          <w:sz w:val="23"/>
+          <w:szCs w:val="23"/>
+        </w:rPr>
+      </w:pPr>
+      <w:r>
+        <w:rPr>
+          <w:rFonts w:ascii="Helvetica" w:hAnsi="Helvetica" w:cs="Helvetica" w:hint="eastAsia"/>
+          <w:color w:val="222222"/>
+          <w:kern w:val="0"/>
+          <w:sz w:val="23"/>
+          <w:szCs w:val="23"/>
+        </w:rPr>
+        <w:t>点</w:t>
+      </w:r>
+      <w:r>
+        <w:rPr>
+          <w:rFonts w:ascii="Helvetica" w:hAnsi="Helvetica" w:cs="Helvetica"/>
+          <w:color w:val="222222"/>
+          <w:kern w:val="0"/>
+          <w:sz w:val="23"/>
+          <w:szCs w:val="23"/>
+        </w:rPr>
+        <w:t>Windows -&gt; Preferences -&gt;</w:t>
+      </w:r>
+      <w:r>
+        <w:rPr>
+          <w:rFonts w:ascii="Helvetica" w:hAnsi="Helvetica" w:cs="Helvetica" w:hint="eastAsia"/>
+          <w:color w:val="222222"/>
+          <w:kern w:val="0"/>
+          <w:sz w:val="23"/>
+          <w:szCs w:val="23"/>
+        </w:rPr>
+        <w:t>输入</w:t>
+      </w:r>
+      <w:r>
+        <w:rPr>
+          <w:rFonts w:ascii="Helvetica" w:hAnsi="Helvetica" w:cs="Helvetica"/>
+          <w:color w:val="222222"/>
+          <w:kern w:val="0"/>
+          <w:sz w:val="23"/>
+          <w:szCs w:val="23"/>
+        </w:rPr>
+        <w:t xml:space="preserve"> 'autopep8' </w:t>
+      </w:r>
+      <w:r>
+        <w:rPr>
+          <w:rFonts w:ascii="Helvetica" w:hAnsi="Helvetica" w:cs="Helvetica" w:hint="eastAsia"/>
+          <w:color w:val="222222"/>
+          <w:kern w:val="0"/>
+          <w:sz w:val="23"/>
+          <w:szCs w:val="23"/>
+        </w:rPr>
+        <w:t>作为搜索串</w:t>
+      </w:r>
+      <w:r>
+        <w:rPr>
+          <w:rFonts w:ascii="Helvetica" w:hAnsi="Helvetica" w:cs="Helvetica"/>
+          <w:color w:val="222222"/>
+          <w:kern w:val="0"/>
+          <w:sz w:val="23"/>
+          <w:szCs w:val="23"/>
+        </w:rPr>
+        <w:t>.</w:t>
+      </w:r>
+    </w:p>
+    <w:p>
+      <w:pPr>
+        <w:pStyle w:val="a7"/>
+        <w:spacing w:before="0" w:beforeAutospacing="0" w:after="0" w:afterAutospacing="0"/>
+        <w:rPr>
+          <w:noProof/>
+        </w:rPr>
+      </w:pPr>
+      <w:r>
+        <w:rPr>
+          <w:rFonts w:ascii="Helvetica" w:hAnsi="Helvetica" w:cs="Helvetica"/>
+          <w:color w:val="222222"/>
+          <w:sz w:val="23"/>
+          <w:szCs w:val="23"/>
+        </w:rPr>
+        <w:t>.</w:t>
+      </w:r>
+      <w:r>
+        <w:rPr>
+          <w:rStyle w:val="a"/>
+          <w:rFonts w:ascii="Times New Roman" w:eastAsia="Times New Roman" w:hAnsi="Times New Roman" w:cs="Times New Roman"/>
+          <w:snapToGrid w:val="0"/>
+          <w:color w:val="000000"/>
+          <w:w w:val="0"/>
+          <w:sz w:val="0"/>
+          <w:szCs w:val="0"/>
+          <w:u w:color="000000"/>
+          <w:bdr w:val="none" w:sz="0" w:space="0" w:color="000000"/>
+          <w:shd w:val="clear" w:color="000000" w:fill="000000"/>
+          <w:lang w:val="x-none" w:eastAsia="x-none" w:bidi="x-none"/>
+        </w:rPr>
+        <w:t xml:space="preserve"> </w:t>
+      </w:r>
+      <w:r>
+        <w:rPr>
+          <w:rFonts w:ascii="Helvetica" w:hAnsi="Helvetica" w:cs="Helvetica"/>
+          <w:noProof/>
+          <w:color w:val="222222"/>
+          <w:sz w:val="23"/>
+          <w:szCs w:val="23"/>
+        </w:rPr>
+        <w:drawing>
+          <wp:inline distT="0" distB="0" distL="0" distR="0">
+            <wp:extent cx="5274310" cy="1029934"/>
+            <wp:effectExtent l="0" t="0" r="2540" b="0"/>
+            <wp:docPr id="16" name="图片 16" descr="C:\Users\WeiJiaJu\Documents\Tencent Files\906801734\FileRecv\MobileFile\Image\P`NI)7370$T]UC4VR$1W%VA.png"/>
+            <wp:cNvGraphicFramePr>
+              <a:graphicFrameLocks xmlns:a="http://schemas.openxmlformats.org/drawingml/2006/main" noChangeAspect="1"/>
+            </wp:cNvGraphicFramePr>
+            <a:graphic xmlns:a="http://schemas.openxmlformats.org/drawingml/2006/main">
+              <a:graphicData uri="http://schemas.openxmlformats.org/drawingml/2006/picture">
+                <pic:pic xmlns:pic="http://schemas.openxmlformats.org/drawingml/2006/picture">
+                  <pic:nvPicPr>
+                    <pic:cNvPr id="0" name="Picture 6" descr="C:\Users\WeiJiaJu\Documents\Tencent Files\906801734\FileRecv\MobileFile\Image\P`NI)7370$T]UC4VR$1W%VA.png"/>
+                    <pic:cNvPicPr>
+                      <a:picLocks noChangeAspect="1" noChangeArrowheads="1"/>
+                    </pic:cNvPicPr>
+                  </pic:nvPicPr>
+                  <pic:blipFill>
+                    <a:blip r:embed="rId28">
+                      <a:extLst>
+                        <a:ext uri="{28A0092B-C50C-407E-A947-70E740481C1C}">
+                          <a14:useLocalDpi xmlns:a14="http://schemas.microsoft.com/office/drawing/2010/main" val="0"/>
+                        </a:ext>
+                      </a:extLst>
+                    </a:blip>
+                    <a:srcRect/>
+                    <a:stretch>
+                      <a:fillRect/>
+                    </a:stretch>
+                  </pic:blipFill>
+                  <pic:spPr bwMode="auto">
+                    <a:xfrm>
+                      <a:off x="0" y="0"/>
+                      <a:ext cx="5274310" cy="1029934"/>
+                    </a:xfrm>
+                    <a:prstGeom prst="rect">
+                      <a:avLst/>
+                    </a:prstGeom>
+                    <a:noFill/>
+                    <a:ln>
+                      <a:noFill/>
+                    </a:ln>
+                  </pic:spPr>
+                </pic:pic>
+              </a:graphicData>
+            </a:graphic>
+          </wp:inline>
+        </w:drawing>
+      </w:r>
+    </w:p>
+    <w:p>
+      <w:pPr>
+        <w:pStyle w:val="a7"/>
+        <w:spacing w:before="0" w:beforeAutospacing="0" w:after="0" w:afterAutospacing="0"/>
+        <w:ind w:firstLineChars="100" w:firstLine="240"/>
+        <w:rPr>
+          <w:noProof/>
+        </w:rPr>
+      </w:pPr>
+      <w:r>
+        <w:rPr>
+          <w:rFonts w:hint="eastAsia"/>
+          <w:noProof/>
+        </w:rPr>
+        <w:t>在Python源码窗口，按</w:t>
+      </w:r>
+      <w:r>
+        <w:rPr>
+          <w:noProof/>
+        </w:rPr>
+        <w:t xml:space="preserve"> CTRL-SHIFT-F </w:t>
+      </w:r>
+      <w:r>
+        <w:rPr>
+          <w:rFonts w:hint="eastAsia"/>
+          <w:noProof/>
+        </w:rPr>
+        <w:t>就可以自动修改代码</w:t>
+      </w:r>
+      <w:r>
+        <w:rPr>
+          <w:rFonts w:hint="eastAsia"/>
+          <w:noProof/>
+        </w:rPr>
+        <w:t>。</w:t>
+      </w:r>
+    </w:p>
+    <w:p>
+      <w:pPr>
+        <w:widowControl/>
+        <w:shd w:val="clear" w:color="auto" w:fill="FFFFFF"/>
+        <w:spacing w:beforeLines="50" w:before="156" w:afterLines="50" w:after="156"/>
+        <w:jc w:val="left"/>
+        <w:textAlignment w:val="center"/>
+        <w:outlineLvl w:val="2"/>
+        <w:rPr>
+          <w:rFonts w:asciiTheme="majorEastAsia" w:eastAsiaTheme="majorEastAsia" w:hAnsiTheme="majorEastAsia" w:cs="Segoe UI"/>
+          <w:b/>
+          <w:color w:val="3A3E43"/>
+          <w:kern w:val="36"/>
+          <w:sz w:val="24"/>
+          <w:szCs w:val="24"/>
+        </w:rPr>
+      </w:pPr>
+      <w:r>
+        <w:rPr>
+          <w:rFonts w:asciiTheme="majorEastAsia" w:eastAsiaTheme="majorEastAsia" w:hAnsiTheme="majorEastAsia" w:cs="Segoe UI" w:hint="eastAsia"/>
+          <w:b/>
+          <w:color w:val="3A3E43"/>
+          <w:kern w:val="36"/>
+          <w:sz w:val="24"/>
+          <w:szCs w:val="24"/>
+        </w:rPr>
+        <w:t>6.2</w:t>
+      </w:r>
+      <w:r>
+        <w:rPr>
+          <w:rFonts w:asciiTheme="majorEastAsia" w:eastAsiaTheme="majorEastAsia" w:hAnsiTheme="majorEastAsia" w:cs="Segoe UI" w:hint="eastAsia"/>
+          <w:b/>
+          <w:color w:val="3A3E43"/>
+          <w:kern w:val="36"/>
+          <w:sz w:val="24"/>
+          <w:szCs w:val="24"/>
+        </w:rPr>
+        <w:t>使用</w:t>
+      </w:r>
+      <w:proofErr w:type="spellStart"/>
+      <w:r>
+        <w:rPr>
+          <w:rFonts w:asciiTheme="majorEastAsia" w:eastAsiaTheme="majorEastAsia" w:hAnsiTheme="majorEastAsia" w:cs="Segoe UI"/>
+          <w:b/>
+          <w:color w:val="3A3E43"/>
+          <w:kern w:val="36"/>
+          <w:sz w:val="24"/>
+          <w:szCs w:val="24"/>
+        </w:rPr>
+        <w:t>Pylint</w:t>
+      </w:r>
+      <w:proofErr w:type="spellEnd"/>
+    </w:p>
+    <w:p>
+      <w:pPr>
+        <w:widowControl/>
+        <w:spacing w:before="150" w:after="150"/>
+        <w:ind w:firstLine="450"/>
+        <w:jc w:val="left"/>
+        <w:rPr>
+          <w:rFonts w:asciiTheme="minorEastAsia" w:hAnsiTheme="minorEastAsia" w:cs="Segoe UI"/>
+          <w:color w:val="3A3E43"/>
+          <w:kern w:val="36"/>
+          <w:sz w:val="24"/>
+          <w:szCs w:val="24"/>
+        </w:rPr>
+      </w:pPr>
+      <w:proofErr w:type="spellStart"/>
+      <w:r>
+        <w:rPr>
+          <w:rFonts w:asciiTheme="minorEastAsia" w:hAnsiTheme="minorEastAsia" w:cs="Segoe UI"/>
+          <w:color w:val="3A3E43"/>
+          <w:kern w:val="36"/>
+          <w:sz w:val="24"/>
+          <w:szCs w:val="24"/>
+        </w:rPr>
+        <w:t>P</w:t>
+      </w:r>
+      <w:r>
+        <w:rPr>
+          <w:rFonts w:asciiTheme="minorEastAsia" w:hAnsiTheme="minorEastAsia" w:cs="Segoe UI" w:hint="eastAsia"/>
+          <w:color w:val="3A3E43"/>
+          <w:kern w:val="36"/>
+          <w:sz w:val="24"/>
+          <w:szCs w:val="24"/>
+        </w:rPr>
+        <w:t>yDev</w:t>
+      </w:r>
+      <w:proofErr w:type="spellEnd"/>
+      <w:r>
+        <w:rPr>
+          <w:rFonts w:asciiTheme="minorEastAsia" w:hAnsiTheme="minorEastAsia" w:cs="Segoe UI" w:hint="eastAsia"/>
+          <w:color w:val="3A3E43"/>
+          <w:kern w:val="36"/>
+          <w:sz w:val="24"/>
+          <w:szCs w:val="24"/>
+        </w:rPr>
+        <w:t xml:space="preserve"> 默认不开启</w:t>
+      </w:r>
+      <w:proofErr w:type="spellStart"/>
+      <w:r>
+        <w:rPr>
+          <w:rFonts w:asciiTheme="minorEastAsia" w:hAnsiTheme="minorEastAsia" w:cs="Segoe UI"/>
+          <w:color w:val="3A3E43"/>
+          <w:kern w:val="36"/>
+          <w:sz w:val="24"/>
+          <w:szCs w:val="24"/>
+        </w:rPr>
+        <w:t>Pylint</w:t>
+      </w:r>
+      <w:proofErr w:type="spellEnd"/>
+      <w:r>
+        <w:rPr>
+          <w:rFonts w:asciiTheme="minorEastAsia" w:hAnsiTheme="minorEastAsia" w:cs="Segoe UI" w:hint="eastAsia"/>
+          <w:color w:val="3A3E43"/>
+          <w:kern w:val="36"/>
+          <w:sz w:val="24"/>
+          <w:szCs w:val="24"/>
+        </w:rPr>
+        <w:t>。</w:t>
+      </w:r>
+    </w:p>
+    <w:p>
+      <w:pPr>
+        <w:widowControl/>
+        <w:spacing w:before="150" w:after="150"/>
+        <w:ind w:firstLine="450"/>
+        <w:jc w:val="left"/>
+        <w:rPr>
+          <w:rFonts w:asciiTheme="minorEastAsia" w:hAnsiTheme="minorEastAsia" w:cs="Segoe UI"/>
+          <w:color w:val="3A3E43"/>
+          <w:kern w:val="36"/>
+          <w:sz w:val="24"/>
+          <w:szCs w:val="24"/>
+        </w:rPr>
+      </w:pPr>
+      <w:r>
+        <w:rPr>
+          <w:rFonts w:asciiTheme="minorEastAsia" w:hAnsiTheme="minorEastAsia" w:cs="Segoe UI" w:hint="eastAsia"/>
+          <w:color w:val="3A3E43"/>
+          <w:kern w:val="36"/>
+          <w:sz w:val="24"/>
+          <w:szCs w:val="24"/>
+        </w:rPr>
+        <w:t>通过</w:t>
+      </w:r>
+      <w:r>
+        <w:rPr>
+          <w:rFonts w:asciiTheme="minorEastAsia" w:hAnsiTheme="minorEastAsia" w:cs="Segoe UI"/>
+          <w:color w:val="3A3E43"/>
+          <w:kern w:val="36"/>
+          <w:sz w:val="24"/>
+          <w:szCs w:val="24"/>
+        </w:rPr>
+        <w:t xml:space="preserve">Window -&gt; preferences -&gt; </w:t>
+      </w:r>
+      <w:proofErr w:type="spellStart"/>
+      <w:r>
+        <w:rPr>
+          <w:rFonts w:asciiTheme="minorEastAsia" w:hAnsiTheme="minorEastAsia" w:cs="Segoe UI"/>
+          <w:color w:val="3A3E43"/>
+          <w:kern w:val="36"/>
+          <w:sz w:val="24"/>
+          <w:szCs w:val="24"/>
+        </w:rPr>
+        <w:t>Pydev</w:t>
+      </w:r>
+      <w:proofErr w:type="spellEnd"/>
+      <w:r>
+        <w:rPr>
+          <w:rFonts w:asciiTheme="minorEastAsia" w:hAnsiTheme="minorEastAsia" w:cs="Segoe UI"/>
+          <w:color w:val="3A3E43"/>
+          <w:kern w:val="36"/>
+          <w:sz w:val="24"/>
+          <w:szCs w:val="24"/>
+        </w:rPr>
+        <w:t xml:space="preserve"> -&gt; </w:t>
+      </w:r>
+      <w:proofErr w:type="spellStart"/>
+      <w:r>
+        <w:rPr>
+          <w:rFonts w:asciiTheme="minorEastAsia" w:hAnsiTheme="minorEastAsia" w:cs="Segoe UI"/>
+          <w:color w:val="3A3E43"/>
+          <w:kern w:val="36"/>
+          <w:sz w:val="24"/>
+          <w:szCs w:val="24"/>
+        </w:rPr>
+        <w:t>Pylint</w:t>
+      </w:r>
+      <w:proofErr w:type="spellEnd"/>
+      <w:r>
+        <w:rPr>
+          <w:rFonts w:asciiTheme="minorEastAsia" w:hAnsiTheme="minorEastAsia" w:cs="Segoe UI"/>
+          <w:color w:val="3A3E43"/>
+          <w:kern w:val="36"/>
+          <w:sz w:val="24"/>
+          <w:szCs w:val="24"/>
+        </w:rPr>
+        <w:t xml:space="preserve">,选中"Use </w:t>
+      </w:r>
+      <w:proofErr w:type="spellStart"/>
+      <w:r>
+        <w:rPr>
+          <w:rFonts w:asciiTheme="minorEastAsia" w:hAnsiTheme="minorEastAsia" w:cs="Segoe UI"/>
+          <w:color w:val="3A3E43"/>
+          <w:kern w:val="36"/>
+          <w:sz w:val="24"/>
+          <w:szCs w:val="24"/>
+        </w:rPr>
+        <w:t>pylint</w:t>
+      </w:r>
+      <w:proofErr w:type="spellEnd"/>
+      <w:r>
+        <w:rPr>
+          <w:rFonts w:asciiTheme="minorEastAsia" w:hAnsiTheme="minorEastAsia" w:cs="Segoe UI"/>
+          <w:color w:val="3A3E43"/>
+          <w:kern w:val="36"/>
+          <w:sz w:val="24"/>
+          <w:szCs w:val="24"/>
+        </w:rPr>
+        <w:t>?",</w:t>
+      </w:r>
+    </w:p>
+    <w:p>
+      <w:pPr>
+        <w:widowControl/>
+        <w:spacing w:before="150" w:after="150"/>
+        <w:ind w:firstLine="450"/>
+        <w:jc w:val="left"/>
+        <w:rPr>
+          <w:rFonts w:asciiTheme="minorEastAsia" w:hAnsiTheme="minorEastAsia" w:cs="Segoe UI"/>
+          <w:color w:val="3A3E43"/>
+          <w:kern w:val="36"/>
+          <w:sz w:val="24"/>
+          <w:szCs w:val="24"/>
+        </w:rPr>
+      </w:pPr>
+      <w:r>
+        <w:rPr>
+          <w:rFonts w:asciiTheme="minorEastAsia" w:hAnsiTheme="minorEastAsia" w:cs="Segoe UI" w:hint="eastAsia"/>
+          <w:color w:val="3A3E43"/>
+          <w:kern w:val="36"/>
+          <w:sz w:val="24"/>
+          <w:szCs w:val="24"/>
+        </w:rPr>
+        <w:t>找到安装好的</w:t>
+      </w:r>
+      <w:r>
+        <w:rPr>
+          <w:rFonts w:asciiTheme="minorEastAsia" w:hAnsiTheme="minorEastAsia" w:cs="Segoe UI"/>
+          <w:color w:val="3A3E43"/>
+          <w:kern w:val="36"/>
+          <w:sz w:val="24"/>
+          <w:szCs w:val="24"/>
+        </w:rPr>
+        <w:t>lint.py的地址,例如"C:\Python</w:t>
+      </w:r>
+      <w:r>
+        <w:rPr>
+          <w:rFonts w:asciiTheme="minorEastAsia" w:hAnsiTheme="minorEastAsia" w:cs="Segoe UI" w:hint="eastAsia"/>
+          <w:color w:val="3A3E43"/>
+          <w:kern w:val="36"/>
+          <w:sz w:val="24"/>
+          <w:szCs w:val="24"/>
+        </w:rPr>
+        <w:t>34</w:t>
+      </w:r>
+      <w:r>
+        <w:rPr>
+          <w:rFonts w:asciiTheme="minorEastAsia" w:hAnsiTheme="minorEastAsia" w:cs="Segoe UI"/>
+          <w:color w:val="3A3E43"/>
+          <w:kern w:val="36"/>
+          <w:sz w:val="24"/>
+          <w:szCs w:val="24"/>
+        </w:rPr>
+        <w:t>\Lib\site-packages\pylint\lint.py"</w:t>
+      </w:r>
+    </w:p>
+    <w:p>
+      <w:pPr>
+        <w:widowControl/>
+        <w:spacing w:before="150" w:after="150"/>
+        <w:ind w:firstLine="450"/>
+        <w:jc w:val="left"/>
+        <w:rPr>
+          <w:rFonts w:asciiTheme="minorEastAsia" w:hAnsiTheme="minorEastAsia" w:cs="Segoe UI" w:hint="eastAsia"/>
+          <w:color w:val="3A3E43"/>
+          <w:kern w:val="36"/>
+          <w:sz w:val="24"/>
+          <w:szCs w:val="24"/>
+        </w:rPr>
+      </w:pPr>
+      <w:r>
+        <w:rPr>
+          <w:rFonts w:asciiTheme="minorEastAsia" w:hAnsiTheme="minorEastAsia" w:cs="Segoe UI"/>
+          <w:color w:val="3A3E43"/>
+          <w:kern w:val="36"/>
+          <w:sz w:val="24"/>
+          <w:szCs w:val="24"/>
+        </w:rPr>
+        <w:t>个人电脑搜索不到lint.py的安装路径</w:t>
+      </w:r>
+      <w:r>
+        <w:rPr>
+          <w:rFonts w:asciiTheme="minorEastAsia" w:hAnsiTheme="minorEastAsia" w:cs="Segoe UI" w:hint="eastAsia"/>
+          <w:color w:val="3A3E43"/>
+          <w:kern w:val="36"/>
           <w:sz w:val="24"/>
           <w:szCs w:val="24"/>
         </w:rPr>
@@ -4502,316 +6809,28 @@
       </w:r>
       <w:r>
         <w:rPr>
-          <w:sz w:val="24"/>
-          <w:szCs w:val="24"/>
-        </w:rPr>
-        <w:t>于是退出后进行解压</w:t>
-      </w:r>
-      <w:r>
-        <w:rPr>
-          <w:rFonts w:hint="eastAsia"/>
-          <w:sz w:val="24"/>
-          <w:szCs w:val="24"/>
-        </w:rPr>
-        <w:t>，</w:t>
-      </w:r>
-      <w:r>
-        <w:rPr>
-          <w:sz w:val="24"/>
-          <w:szCs w:val="24"/>
-        </w:rPr>
-        <w:t>问题还是没有解决</w:t>
-      </w:r>
-      <w:r>
-        <w:rPr>
-          <w:rFonts w:hint="eastAsia"/>
+          <w:rFonts w:asciiTheme="minorEastAsia" w:hAnsiTheme="minorEastAsia" w:cs="Segoe UI"/>
+          <w:color w:val="3A3E43"/>
+          <w:kern w:val="36"/>
+          <w:sz w:val="24"/>
+          <w:szCs w:val="24"/>
+        </w:rPr>
+        <w:t>在此省略配置过程</w:t>
+      </w:r>
+      <w:r>
+        <w:rPr>
+          <w:rFonts w:asciiTheme="minorEastAsia" w:hAnsiTheme="minorEastAsia" w:cs="Segoe UI" w:hint="eastAsia"/>
+          <w:color w:val="3A3E43"/>
+          <w:kern w:val="36"/>
           <w:sz w:val="24"/>
           <w:szCs w:val="24"/>
         </w:rPr>
         <w:t>。</w:t>
       </w:r>
-      <w:r>
-        <w:rPr>
-          <w:sz w:val="24"/>
-          <w:szCs w:val="24"/>
-        </w:rPr>
-        <w:t>最后</w:t>
-      </w:r>
-      <w:r>
-        <w:rPr>
-          <w:rFonts w:hint="eastAsia"/>
-          <w:sz w:val="24"/>
-          <w:szCs w:val="24"/>
-        </w:rPr>
-        <w:t>，</w:t>
-      </w:r>
-      <w:r>
-        <w:rPr>
-          <w:sz w:val="24"/>
-          <w:szCs w:val="24"/>
-        </w:rPr>
-        <w:t>百度发现离线下载插件包之后</w:t>
-      </w:r>
-      <w:r>
-        <w:rPr>
-          <w:rFonts w:hint="eastAsia"/>
-          <w:sz w:val="24"/>
-          <w:szCs w:val="24"/>
-        </w:rPr>
-        <w:t>，</w:t>
-      </w:r>
-      <w:r>
-        <w:rPr>
-          <w:sz w:val="24"/>
-          <w:szCs w:val="24"/>
-        </w:rPr>
-        <w:t>必须将压缩包解压到</w:t>
-      </w:r>
-      <w:r>
-        <w:rPr>
-          <w:rFonts w:asciiTheme="minorEastAsia" w:hAnsiTheme="minorEastAsia" w:cs="Segoe UI"/>
-          <w:kern w:val="36"/>
-          <w:sz w:val="24"/>
-          <w:szCs w:val="24"/>
-        </w:rPr>
-        <w:t>eclipse安装目录下才能被识别</w:t>
-      </w:r>
-      <w:r>
-        <w:rPr>
-          <w:rFonts w:asciiTheme="minorEastAsia" w:hAnsiTheme="minorEastAsia" w:cs="Segoe UI" w:hint="eastAsia"/>
-          <w:kern w:val="36"/>
-          <w:sz w:val="24"/>
-          <w:szCs w:val="24"/>
-        </w:rPr>
-        <w:t>，</w:t>
-      </w:r>
-      <w:r>
-        <w:rPr>
-          <w:rFonts w:asciiTheme="minorEastAsia" w:hAnsiTheme="minorEastAsia" w:cs="Segoe UI"/>
-          <w:kern w:val="36"/>
-          <w:sz w:val="24"/>
-          <w:szCs w:val="24"/>
-        </w:rPr>
-        <w:t>问题解决</w:t>
-      </w:r>
-      <w:r>
-        <w:rPr>
-          <w:rFonts w:asciiTheme="minorEastAsia" w:hAnsiTheme="minorEastAsia" w:cs="Segoe UI" w:hint="eastAsia"/>
-          <w:kern w:val="36"/>
-          <w:sz w:val="24"/>
-          <w:szCs w:val="24"/>
-        </w:rPr>
-        <w:t>。</w:t>
-      </w:r>
     </w:p>
     <w:p>
       <w:pPr>
         <w:spacing w:before="50" w:after="50"/>
-        <w:jc w:val="left"/>
-        <w:rPr>
-          <w:rFonts w:ascii="宋体" w:eastAsia="宋体" w:hAnsi="宋体"/>
-          <w:sz w:val="24"/>
-          <w:szCs w:val="24"/>
-        </w:rPr>
-      </w:pPr>
-    </w:p>
-    <w:p>
-      <w:pPr>
-        <w:spacing w:before="50" w:after="50"/>
-        <w:jc w:val="left"/>
-        <w:rPr>
-          <w:rFonts w:ascii="宋体" w:eastAsia="宋体" w:hAnsi="宋体"/>
-          <w:sz w:val="24"/>
-          <w:szCs w:val="24"/>
-        </w:rPr>
-      </w:pPr>
-    </w:p>
-    <w:p>
-      <w:pPr>
-        <w:spacing w:before="50" w:after="50"/>
-        <w:jc w:val="left"/>
-        <w:rPr>
-          <w:rFonts w:ascii="宋体" w:eastAsia="宋体" w:hAnsi="宋体"/>
-          <w:sz w:val="24"/>
-          <w:szCs w:val="24"/>
-        </w:rPr>
-      </w:pPr>
-    </w:p>
-    <w:p>
-      <w:pPr>
-        <w:spacing w:before="50" w:after="50"/>
-        <w:jc w:val="left"/>
-        <w:rPr>
-          <w:sz w:val="24"/>
-          <w:szCs w:val="24"/>
-        </w:rPr>
-      </w:pPr>
-    </w:p>
-    <w:p>
-      <w:pPr>
-        <w:spacing w:before="50" w:after="50"/>
-        <w:jc w:val="left"/>
-        <w:rPr>
-          <w:sz w:val="24"/>
-          <w:szCs w:val="24"/>
-        </w:rPr>
-      </w:pPr>
-    </w:p>
-    <w:p>
-      <w:pPr>
-        <w:spacing w:before="50" w:after="50"/>
-        <w:jc w:val="left"/>
-        <w:rPr>
-          <w:sz w:val="24"/>
-          <w:szCs w:val="24"/>
-        </w:rPr>
-      </w:pPr>
-    </w:p>
-    <w:p>
-      <w:pPr>
-        <w:spacing w:before="50" w:after="50"/>
-        <w:jc w:val="left"/>
-        <w:rPr>
-          <w:sz w:val="24"/>
-          <w:szCs w:val="24"/>
-        </w:rPr>
-      </w:pPr>
-    </w:p>
-    <w:p>
-      <w:pPr>
-        <w:spacing w:before="50" w:after="50"/>
-        <w:jc w:val="left"/>
-        <w:rPr>
-          <w:sz w:val="24"/>
-          <w:szCs w:val="24"/>
-        </w:rPr>
-      </w:pPr>
-    </w:p>
-    <w:p>
-      <w:pPr>
-        <w:spacing w:before="50" w:after="50"/>
-        <w:jc w:val="left"/>
-        <w:rPr>
-          <w:sz w:val="24"/>
-          <w:szCs w:val="24"/>
-        </w:rPr>
-      </w:pPr>
-    </w:p>
-    <w:p>
-      <w:pPr>
-        <w:spacing w:before="50" w:after="50"/>
-        <w:jc w:val="left"/>
-        <w:rPr>
-          <w:sz w:val="24"/>
-          <w:szCs w:val="24"/>
-        </w:rPr>
-      </w:pPr>
-    </w:p>
-    <w:p>
-      <w:pPr>
-        <w:spacing w:before="50" w:after="50"/>
-        <w:jc w:val="left"/>
-        <w:rPr>
-          <w:sz w:val="24"/>
-          <w:szCs w:val="24"/>
-        </w:rPr>
-      </w:pPr>
-    </w:p>
-    <w:p>
-      <w:pPr>
-        <w:spacing w:before="50" w:after="50"/>
-        <w:jc w:val="left"/>
-        <w:rPr>
-          <w:sz w:val="24"/>
-          <w:szCs w:val="24"/>
-        </w:rPr>
-      </w:pPr>
-    </w:p>
-    <w:p>
-      <w:pPr>
-        <w:spacing w:before="50" w:after="50"/>
-        <w:jc w:val="left"/>
-        <w:rPr>
-          <w:sz w:val="24"/>
-          <w:szCs w:val="24"/>
-        </w:rPr>
-      </w:pPr>
-    </w:p>
-    <w:p>
-      <w:pPr>
-        <w:spacing w:before="50" w:after="50"/>
-        <w:jc w:val="left"/>
-        <w:rPr>
-          <w:sz w:val="24"/>
-          <w:szCs w:val="24"/>
-        </w:rPr>
-      </w:pPr>
-    </w:p>
-    <w:p>
-      <w:pPr>
-        <w:spacing w:before="50" w:after="50"/>
-        <w:jc w:val="left"/>
-        <w:rPr>
-          <w:sz w:val="24"/>
-          <w:szCs w:val="24"/>
-        </w:rPr>
-      </w:pPr>
-    </w:p>
-    <w:p>
-      <w:pPr>
-        <w:spacing w:before="50" w:after="50"/>
-        <w:jc w:val="left"/>
-        <w:rPr>
-          <w:sz w:val="24"/>
-          <w:szCs w:val="24"/>
-        </w:rPr>
-      </w:pPr>
-    </w:p>
-    <w:p>
-      <w:pPr>
-        <w:spacing w:before="50" w:after="50"/>
-        <w:jc w:val="left"/>
-        <w:rPr>
-          <w:sz w:val="24"/>
-          <w:szCs w:val="24"/>
-        </w:rPr>
-      </w:pPr>
-    </w:p>
-    <w:p>
-      <w:pPr>
-        <w:spacing w:before="50" w:after="50"/>
-        <w:jc w:val="left"/>
-        <w:rPr>
-          <w:sz w:val="24"/>
-          <w:szCs w:val="24"/>
-        </w:rPr>
-      </w:pPr>
-    </w:p>
-    <w:p>
-      <w:pPr>
-        <w:spacing w:before="50" w:after="50"/>
-        <w:jc w:val="left"/>
-        <w:rPr>
-          <w:sz w:val="24"/>
-          <w:szCs w:val="24"/>
-        </w:rPr>
-      </w:pPr>
-    </w:p>
-    <w:p>
-      <w:pPr>
-        <w:spacing w:before="50" w:after="50"/>
-        <w:jc w:val="left"/>
-        <w:rPr>
-          <w:rFonts w:hint="eastAsia"/>
-          <w:sz w:val="24"/>
-          <w:szCs w:val="24"/>
-        </w:rPr>
-      </w:pPr>
-    </w:p>
-    <w:p>
-      <w:pPr>
-        <w:spacing w:before="50" w:after="50"/>
-        <w:ind w:left="482"/>
         <w:jc w:val="left"/>
         <w:outlineLvl w:val="1"/>
         <w:rPr>
@@ -4826,8 +6845,7 @@
           <w:sz w:val="24"/>
           <w:szCs w:val="24"/>
         </w:rPr>
-        <w:lastRenderedPageBreak/>
-        <w:t>五</w:t>
+        <w:t>七</w:t>
       </w:r>
       <w:r>
         <w:rPr>
@@ -4845,6 +6863,7 @@
           <w:sz w:val="28"/>
           <w:szCs w:val="28"/>
         </w:rPr>
+        <w:lastRenderedPageBreak/>
         <w:drawing>
           <wp:inline distT="0" distB="0" distL="0" distR="0">
             <wp:extent cx="5274310" cy="3746709"/>
@@ -4863,7 +6882,7 @@
                     </pic:cNvPicPr>
                   </pic:nvPicPr>
                   <pic:blipFill>
-                    <a:blip r:embed="rId22">
+                    <a:blip r:embed="rId29">
                       <a:extLst>
                         <a:ext uri="{28A0092B-C50C-407E-A947-70E740481C1C}">
                           <a14:useLocalDpi xmlns:a14="http://schemas.microsoft.com/office/drawing/2010/main" val="0"/>
@@ -4914,7 +6933,7 @@
           <w:sz w:val="24"/>
           <w:szCs w:val="24"/>
         </w:rPr>
-        <w:t>小结：</w:t>
+        <w:t>八、小结</w:t>
       </w:r>
     </w:p>
     <w:p>
@@ -4923,20 +6942,21 @@
         <w:ind w:left="482" w:firstLineChars="200" w:firstLine="420"/>
         <w:jc w:val="left"/>
         <w:rPr>
-          <w:szCs w:val="21"/>
-        </w:rPr>
-      </w:pPr>
-      <w:r>
-        <w:rPr>
-          <w:szCs w:val="21"/>
-        </w:rPr>
-        <w:t>总之</w:t>
-      </w:r>
-      <w:r>
-        <w:rPr>
           <w:rFonts w:hint="eastAsia"/>
           <w:szCs w:val="21"/>
         </w:rPr>
+      </w:pPr>
+      <w:r>
+        <w:rPr>
+          <w:szCs w:val="21"/>
+        </w:rPr>
+        <w:t>总之</w:t>
+      </w:r>
+      <w:r>
+        <w:rPr>
+          <w:rFonts w:hint="eastAsia"/>
+          <w:szCs w:val="21"/>
+        </w:rPr>
         <w:t>，</w:t>
       </w:r>
       <w:r>
@@ -5040,19 +7060,6 @@
     </w:p>
     <w:p>
       <w:pPr>
-        <w:spacing w:beforeLines="50" w:before="156" w:afterLines="50" w:after="156"/>
-        <w:ind w:left="482" w:firstLineChars="200" w:firstLine="562"/>
-        <w:jc w:val="left"/>
-        <w:outlineLvl w:val="1"/>
-        <w:rPr>
-          <w:b/>
-          <w:sz w:val="28"/>
-          <w:szCs w:val="28"/>
-        </w:rPr>
-      </w:pPr>
-    </w:p>
-    <w:p>
-      <w:pPr>
         <w:spacing w:before="50" w:after="50"/>
         <w:ind w:left="482"/>
         <w:jc w:val="left"/>
@@ -5069,7 +7076,6 @@
         <w:spacing w:before="50" w:after="50"/>
         <w:ind w:left="482"/>
         <w:jc w:val="left"/>
-        <w:outlineLvl w:val="1"/>
         <w:rPr>
           <w:b/>
           <w:sz w:val="24"/>
@@ -5090,47 +7096,9 @@
         </w:rPr>
       </w:pPr>
     </w:p>
-    <w:p>
-      <w:pPr>
-        <w:spacing w:before="50" w:after="50"/>
-        <w:ind w:left="482"/>
-        <w:jc w:val="left"/>
-        <w:outlineLvl w:val="1"/>
-        <w:rPr>
-          <w:b/>
-          <w:sz w:val="24"/>
-          <w:szCs w:val="24"/>
-        </w:rPr>
-      </w:pPr>
-    </w:p>
-    <w:p>
-      <w:pPr>
-        <w:spacing w:before="50" w:after="50"/>
-        <w:ind w:left="482"/>
-        <w:jc w:val="left"/>
-        <w:rPr>
-          <w:b/>
-          <w:sz w:val="24"/>
-          <w:szCs w:val="24"/>
-        </w:rPr>
-      </w:pPr>
-    </w:p>
-    <w:p>
-      <w:pPr>
-        <w:spacing w:before="50" w:after="50"/>
-        <w:ind w:left="482"/>
-        <w:jc w:val="left"/>
-        <w:outlineLvl w:val="1"/>
-        <w:rPr>
-          <w:b/>
-          <w:sz w:val="24"/>
-          <w:szCs w:val="24"/>
-        </w:rPr>
-      </w:pPr>
-    </w:p>
     <w:sectPr>
-      <w:headerReference w:type="default" r:id="rId23"/>
-      <w:footerReference w:type="default" r:id="rId24"/>
+      <w:headerReference w:type="default" r:id="rId30"/>
+      <w:footerReference w:type="default" r:id="rId31"/>
       <w:pgSz w:w="11906" w:h="16838"/>
       <w:pgMar w:top="1440" w:right="1800" w:bottom="1440" w:left="1800" w:header="851" w:footer="964" w:gutter="0"/>
       <w:cols w:space="425"/>
@@ -5169,6 +7137,7 @@
         <w:docPartUnique/>
       </w:docPartObj>
     </w:sdtPr>
+    <w:sdtEndPr/>
     <w:sdtContent>
       <w:p>
         <w:pPr>
@@ -5189,7 +7158,7 @@
             <w:noProof/>
             <w:lang w:val="zh-CN"/>
           </w:rPr>
-          <w:t>7</w:t>
+          <w:t>10</w:t>
         </w:r>
         <w:r>
           <w:fldChar w:fldCharType="end"/>
@@ -5368,8 +7337,100 @@
       </w:pPr>
     </w:lvl>
   </w:abstractNum>
+  <w:abstractNum w:abstractNumId="1" w15:restartNumberingAfterBreak="0">
+    <w:nsid w:val="3D5657AE"/>
+    <w:multiLevelType w:val="hybridMultilevel"/>
+    <w:tmpl w:val="50704236"/>
+    <w:lvl w:ilvl="0" w:tplc="C7C8B834">
+      <w:start w:val="1"/>
+      <w:numFmt w:val="decimal"/>
+      <w:lvlText w:val="%1）"/>
+      <w:lvlJc w:val="left"/>
+      <w:pPr>
+        <w:ind w:left="2040" w:hanging="480"/>
+      </w:pPr>
+      <w:rPr>
+        <w:rFonts w:hint="default"/>
+      </w:rPr>
+    </w:lvl>
+    <w:lvl w:ilvl="1" w:tplc="04090019" w:tentative="1">
+      <w:start w:val="1"/>
+      <w:numFmt w:val="lowerLetter"/>
+      <w:lvlText w:val="%2)"/>
+      <w:lvlJc w:val="left"/>
+      <w:pPr>
+        <w:ind w:left="1320" w:hanging="420"/>
+      </w:pPr>
+    </w:lvl>
+    <w:lvl w:ilvl="2" w:tplc="0409001B" w:tentative="1">
+      <w:start w:val="1"/>
+      <w:numFmt w:val="lowerRoman"/>
+      <w:lvlText w:val="%3."/>
+      <w:lvlJc w:val="right"/>
+      <w:pPr>
+        <w:ind w:left="1740" w:hanging="420"/>
+      </w:pPr>
+    </w:lvl>
+    <w:lvl w:ilvl="3" w:tplc="0409000F" w:tentative="1">
+      <w:start w:val="1"/>
+      <w:numFmt w:val="decimal"/>
+      <w:lvlText w:val="%4."/>
+      <w:lvlJc w:val="left"/>
+      <w:pPr>
+        <w:ind w:left="2160" w:hanging="420"/>
+      </w:pPr>
+    </w:lvl>
+    <w:lvl w:ilvl="4" w:tplc="04090019" w:tentative="1">
+      <w:start w:val="1"/>
+      <w:numFmt w:val="lowerLetter"/>
+      <w:lvlText w:val="%5)"/>
+      <w:lvlJc w:val="left"/>
+      <w:pPr>
+        <w:ind w:left="2580" w:hanging="420"/>
+      </w:pPr>
+    </w:lvl>
+    <w:lvl w:ilvl="5" w:tplc="0409001B" w:tentative="1">
+      <w:start w:val="1"/>
+      <w:numFmt w:val="lowerRoman"/>
+      <w:lvlText w:val="%6."/>
+      <w:lvlJc w:val="right"/>
+      <w:pPr>
+        <w:ind w:left="3000" w:hanging="420"/>
+      </w:pPr>
+    </w:lvl>
+    <w:lvl w:ilvl="6" w:tplc="0409000F" w:tentative="1">
+      <w:start w:val="1"/>
+      <w:numFmt w:val="decimal"/>
+      <w:lvlText w:val="%7."/>
+      <w:lvlJc w:val="left"/>
+      <w:pPr>
+        <w:ind w:left="3420" w:hanging="420"/>
+      </w:pPr>
+    </w:lvl>
+    <w:lvl w:ilvl="7" w:tplc="04090019" w:tentative="1">
+      <w:start w:val="1"/>
+      <w:numFmt w:val="lowerLetter"/>
+      <w:lvlText w:val="%8)"/>
+      <w:lvlJc w:val="left"/>
+      <w:pPr>
+        <w:ind w:left="3840" w:hanging="420"/>
+      </w:pPr>
+    </w:lvl>
+    <w:lvl w:ilvl="8" w:tplc="0409001B" w:tentative="1">
+      <w:start w:val="1"/>
+      <w:numFmt w:val="lowerRoman"/>
+      <w:lvlText w:val="%9."/>
+      <w:lvlJc w:val="right"/>
+      <w:pPr>
+        <w:ind w:left="4260" w:hanging="420"/>
+      </w:pPr>
+    </w:lvl>
+  </w:abstractNum>
   <w:num w:numId="1">
     <w:abstractNumId w:val="0"/>
+  </w:num>
+  <w:num w:numId="2">
+    <w:abstractNumId w:val="1"/>
   </w:num>
 </w:numbering>
 </file>

</xml_diff>